<commit_message>
ready for rendu maggle
</commit_message>
<xml_diff>
--- a/Lab1/Rapport/Metral_XF_Rapport.docx
+++ b/Lab1/Rapport/Metral_XF_Rapport.docx
@@ -6486,10 +6486,86 @@
         <w:jc w:val="both"/>
       </w:pPr>
       <w:r>
-        <w:t>Le but de ce laboratoire est de mettre en pratique les notions théorique vu concernant le XF. On a eu un petit aperçu de ce qu’était le XF lors du SummerSchool de cette année. Dans ce laboratoire, le XF sera néanmoins plus complexe que celui abordé en SummerSchool. Les fichiers «.h », nous ont été fournis, il faudra donc compléter les fichier « .c/.cpp » correspondant.</w:t>
-      </w:r>
-      <w:r>
-        <w:t xml:space="preserve"> Nous allons tout d’abord réaliser ce laboratoire sur la platefome QT avant de le réaliser sur le système embarqué (Stm 32).</w:t>
+        <w:t>Le but de ce laboratoire est de mettre en pratique les notions théorique</w:t>
+      </w:r>
+      <w:r>
+        <w:t>s</w:t>
+      </w:r>
+      <w:r>
+        <w:t xml:space="preserve"> vu</w:t>
+      </w:r>
+      <w:r>
+        <w:t>es</w:t>
+      </w:r>
+      <w:r>
+        <w:t xml:space="preserve"> concernant le XF. </w:t>
+      </w:r>
+      <w:r>
+        <w:t>Nous avons</w:t>
+      </w:r>
+      <w:r>
+        <w:t xml:space="preserve"> eu un petit aperçu de ce qu’était le XF lors du </w:t>
+      </w:r>
+      <w:proofErr w:type="spellStart"/>
+      <w:r>
+        <w:t>SummerSchool</w:t>
+      </w:r>
+      <w:proofErr w:type="spellEnd"/>
+      <w:r>
+        <w:t xml:space="preserve"> de cette année. Dans ce laboratoire, le XF sera néanmoins plus complexe que celui abordé en </w:t>
+      </w:r>
+      <w:proofErr w:type="spellStart"/>
+      <w:r>
+        <w:t>SummerSchool</w:t>
+      </w:r>
+      <w:proofErr w:type="spellEnd"/>
+      <w:r>
+        <w:t>. Les fichiers «.h »</w:t>
+      </w:r>
+      <w:r>
+        <w:t xml:space="preserve"> </w:t>
+      </w:r>
+      <w:r>
+        <w:t>nous ont été fournis, il faudra donc compléter les fichier</w:t>
+      </w:r>
+      <w:r>
+        <w:t>s</w:t>
+      </w:r>
+      <w:r>
+        <w:t xml:space="preserve"> « .c/.</w:t>
+      </w:r>
+      <w:proofErr w:type="spellStart"/>
+      <w:r>
+        <w:t>cpp</w:t>
+      </w:r>
+      <w:proofErr w:type="spellEnd"/>
+      <w:r>
+        <w:t> » correspondant</w:t>
+      </w:r>
+      <w:r>
+        <w:t>s</w:t>
+      </w:r>
+      <w:r>
+        <w:t>.</w:t>
+      </w:r>
+      <w:r>
+        <w:t xml:space="preserve"> Nous allons tout d’abord réaliser ce laboratoire sur la </w:t>
+      </w:r>
+      <w:proofErr w:type="spellStart"/>
+      <w:r>
+        <w:t>platefome</w:t>
+      </w:r>
+      <w:proofErr w:type="spellEnd"/>
+      <w:r>
+        <w:t xml:space="preserve"> QT avant de le réaliser sur le système embarqué (</w:t>
+      </w:r>
+      <w:proofErr w:type="spellStart"/>
+      <w:r>
+        <w:t>Stm</w:t>
+      </w:r>
+      <w:proofErr w:type="spellEnd"/>
+      <w:r>
+        <w:t xml:space="preserve"> 32).</w:t>
       </w:r>
       <w:r>
         <w:t xml:space="preserve"> Nous avons ensuite 5 tests à disposition afin de valider la fonctionnalité de notre programme.</w:t>
@@ -6524,7 +6600,13 @@
         </w:numPr>
       </w:pPr>
       <w:r>
-        <w:t>Une queue d’évenement</w:t>
+        <w:t>Une queue d’</w:t>
+      </w:r>
+      <w:r>
+        <w:t>événement</w:t>
+      </w:r>
+      <w:r>
+        <w:t>s</w:t>
       </w:r>
     </w:p>
     <w:p>
@@ -6536,7 +6618,15 @@
         </w:numPr>
       </w:pPr>
       <w:r>
-        <w:t>Un timer manger</w:t>
+        <w:t xml:space="preserve">Un </w:t>
+      </w:r>
+      <w:proofErr w:type="spellStart"/>
+      <w:r>
+        <w:t>timer</w:t>
+      </w:r>
+      <w:proofErr w:type="spellEnd"/>
+      <w:r>
+        <w:t xml:space="preserve"> manger</w:t>
       </w:r>
     </w:p>
     <w:p>
@@ -6548,7 +6638,13 @@
         </w:numPr>
       </w:pPr>
       <w:r>
-        <w:t>Un dispatcher d’évènement</w:t>
+        <w:t>Un dispatcher d’</w:t>
+      </w:r>
+      <w:r>
+        <w:t>événement</w:t>
+      </w:r>
+      <w:r>
+        <w:t>s</w:t>
       </w:r>
     </w:p>
     <w:p>
@@ -6580,7 +6676,67 @@
           <w:sz w:val="16"/>
           <w:szCs w:val="16"/>
         </w:rPr>
-        <w:t>Source : Script XF Medard Rieder/Sterren Thomas page 4</w:t>
+        <w:t xml:space="preserve">Source : Script XF </w:t>
+      </w:r>
+      <w:proofErr w:type="spellStart"/>
+      <w:r>
+        <w:rPr>
+          <w:i/>
+          <w:iCs/>
+          <w:sz w:val="16"/>
+          <w:szCs w:val="16"/>
+        </w:rPr>
+        <w:t>Medard</w:t>
+      </w:r>
+      <w:proofErr w:type="spellEnd"/>
+      <w:r>
+        <w:rPr>
+          <w:i/>
+          <w:iCs/>
+          <w:sz w:val="16"/>
+          <w:szCs w:val="16"/>
+        </w:rPr>
+        <w:t xml:space="preserve"> </w:t>
+      </w:r>
+      <w:proofErr w:type="spellStart"/>
+      <w:r>
+        <w:rPr>
+          <w:i/>
+          <w:iCs/>
+          <w:sz w:val="16"/>
+          <w:szCs w:val="16"/>
+        </w:rPr>
+        <w:t>Rieder</w:t>
+      </w:r>
+      <w:proofErr w:type="spellEnd"/>
+      <w:r>
+        <w:rPr>
+          <w:i/>
+          <w:iCs/>
+          <w:sz w:val="16"/>
+          <w:szCs w:val="16"/>
+        </w:rPr>
+        <w:t>/</w:t>
+      </w:r>
+      <w:proofErr w:type="spellStart"/>
+      <w:r>
+        <w:rPr>
+          <w:i/>
+          <w:iCs/>
+          <w:sz w:val="16"/>
+          <w:szCs w:val="16"/>
+        </w:rPr>
+        <w:t>Sterren</w:t>
+      </w:r>
+      <w:proofErr w:type="spellEnd"/>
+      <w:r>
+        <w:rPr>
+          <w:i/>
+          <w:iCs/>
+          <w:sz w:val="16"/>
+          <w:szCs w:val="16"/>
+        </w:rPr>
+        <w:t xml:space="preserve"> Thomas page 4</w:t>
       </w:r>
     </w:p>
     <w:p>
@@ -6600,7 +6756,21 @@
         </w:numPr>
       </w:pPr>
       <w:r>
-        <w:t>XF Core : contient des classes qui ne changeront pas selon la plateform.</w:t>
+        <w:t xml:space="preserve">XF </w:t>
+      </w:r>
+      <w:proofErr w:type="spellStart"/>
+      <w:r>
+        <w:t>Core</w:t>
+      </w:r>
+      <w:proofErr w:type="spellEnd"/>
+      <w:r>
+        <w:t> : contient des classes qui ne changeront pas selon la plateform</w:t>
+      </w:r>
+      <w:r>
+        <w:t>e</w:t>
+      </w:r>
+      <w:r>
+        <w:t>.</w:t>
       </w:r>
     </w:p>
     <w:p>
@@ -6663,32 +6833,27 @@
                             <w:r>
                               <w:t xml:space="preserve">Figure </w:t>
                             </w:r>
-                            <w:r>
-                              <w:fldChar w:fldCharType="begin"/>
-                            </w:r>
-                            <w:r>
-                              <w:instrText xml:space="preserve"> SEQ Figure \* ARABIC </w:instrText>
-                            </w:r>
-                            <w:r>
-                              <w:fldChar w:fldCharType="separate"/>
-                            </w:r>
-                            <w:r>
-                              <w:rPr>
-                                <w:noProof/>
-                              </w:rPr>
-                              <w:t>1</w:t>
-                            </w:r>
-                            <w:r>
-                              <w:rPr>
-                                <w:noProof/>
-                              </w:rPr>
-                              <w:fldChar w:fldCharType="end"/>
-                            </w:r>
+                            <w:fldSimple w:instr=" SEQ Figure \* ARABIC ">
+                              <w:r>
+                                <w:rPr>
+                                  <w:noProof/>
+                                </w:rPr>
+                                <w:t>1</w:t>
+                              </w:r>
+                            </w:fldSimple>
                             <w:r>
                               <w:t xml:space="preserve"> </w:t>
                             </w:r>
                             <w:r>
-                              <w:t xml:space="preserve">XF core/port class </w:t>
+                              <w:t xml:space="preserve">XF </w:t>
+                            </w:r>
+                            <w:proofErr w:type="spellStart"/>
+                            <w:r>
+                              <w:t>core</w:t>
+                            </w:r>
+                            <w:proofErr w:type="spellEnd"/>
+                            <w:r>
+                              <w:t xml:space="preserve">/port class </w:t>
                             </w:r>
                             <w:r>
                               <w:t>Diagram</w:t>
@@ -6724,32 +6889,27 @@
                       <w:r>
                         <w:t xml:space="preserve">Figure </w:t>
                       </w:r>
-                      <w:r>
-                        <w:fldChar w:fldCharType="begin"/>
-                      </w:r>
-                      <w:r>
-                        <w:instrText xml:space="preserve"> SEQ Figure \* ARABIC </w:instrText>
-                      </w:r>
-                      <w:r>
-                        <w:fldChar w:fldCharType="separate"/>
-                      </w:r>
-                      <w:r>
-                        <w:rPr>
-                          <w:noProof/>
-                        </w:rPr>
-                        <w:t>1</w:t>
-                      </w:r>
-                      <w:r>
-                        <w:rPr>
-                          <w:noProof/>
-                        </w:rPr>
-                        <w:fldChar w:fldCharType="end"/>
-                      </w:r>
+                      <w:fldSimple w:instr=" SEQ Figure \* ARABIC ">
+                        <w:r>
+                          <w:rPr>
+                            <w:noProof/>
+                          </w:rPr>
+                          <w:t>1</w:t>
+                        </w:r>
+                      </w:fldSimple>
                       <w:r>
                         <w:t xml:space="preserve"> </w:t>
                       </w:r>
                       <w:r>
-                        <w:t xml:space="preserve">XF core/port class </w:t>
+                        <w:t xml:space="preserve">XF </w:t>
+                      </w:r>
+                      <w:proofErr w:type="spellStart"/>
+                      <w:r>
+                        <w:t>core</w:t>
+                      </w:r>
+                      <w:proofErr w:type="spellEnd"/>
+                      <w:r>
+                        <w:t xml:space="preserve">/port class </w:t>
                       </w:r>
                       <w:r>
                         <w:t>Diagram</w:t>
@@ -6824,7 +6984,13 @@
         </w:drawing>
       </w:r>
       <w:r>
-        <w:t>XF Port : contient des classes qui seront, elles, adapté en fonction de la plateforme</w:t>
+        <w:t>XF Port : contient des classes qui seront, elles, adapté</w:t>
+      </w:r>
+      <w:r>
+        <w:t>es</w:t>
+      </w:r>
+      <w:r>
+        <w:t xml:space="preserve"> en fonction de la plateforme</w:t>
       </w:r>
     </w:p>
     <w:p>
@@ -6832,7 +6998,50 @@
         <w:jc w:val="both"/>
       </w:pPr>
       <w:r>
-        <w:t>On peut voir sur la figure 1, ci-dessus, que la partie core contient tout ce qui concerne les événements (InitialEvent, Timeout, DefaultTransition, CustomEvent) ainsi que la Behaviour (Machine d’état).</w:t>
+        <w:t>Nous pouvons</w:t>
+      </w:r>
+      <w:r>
+        <w:t xml:space="preserve"> voir sur la figure 1, ci-dessus, que la partie </w:t>
+      </w:r>
+      <w:proofErr w:type="spellStart"/>
+      <w:r>
+        <w:t>core</w:t>
+      </w:r>
+      <w:proofErr w:type="spellEnd"/>
+      <w:r>
+        <w:t xml:space="preserve"> contient tout ce qui concerne les événements (</w:t>
+      </w:r>
+      <w:proofErr w:type="spellStart"/>
+      <w:r>
+        <w:t>InitialEvent</w:t>
+      </w:r>
+      <w:proofErr w:type="spellEnd"/>
+      <w:r>
+        <w:t xml:space="preserve">, Timeout, </w:t>
+      </w:r>
+      <w:proofErr w:type="spellStart"/>
+      <w:r>
+        <w:t>DefaultTransition</w:t>
+      </w:r>
+      <w:proofErr w:type="spellEnd"/>
+      <w:r>
+        <w:t xml:space="preserve">, </w:t>
+      </w:r>
+      <w:proofErr w:type="spellStart"/>
+      <w:r>
+        <w:t>CustomEvent</w:t>
+      </w:r>
+      <w:proofErr w:type="spellEnd"/>
+      <w:r>
+        <w:t xml:space="preserve">) ainsi que la </w:t>
+      </w:r>
+      <w:proofErr w:type="spellStart"/>
+      <w:r>
+        <w:t>Behaviour</w:t>
+      </w:r>
+      <w:proofErr w:type="spellEnd"/>
+      <w:r>
+        <w:t xml:space="preserve"> (Machine d’état).</w:t>
       </w:r>
     </w:p>
     <w:p>
@@ -6844,7 +7053,59 @@
         <w:t xml:space="preserve">La partie port, quant à elle, </w:t>
       </w:r>
       <w:r>
-        <w:t>est séparé en deux sous partie. La partie port commun, elle contient les classes qui seront commune aux projets QT et Stm32 (Dispatcher, TimeoutManager), et le port Stm32 qui lui est spécifique au STm32 (XF, eventQueue, Mutex).</w:t>
+        <w:t>est séparé</w:t>
+      </w:r>
+      <w:r>
+        <w:t>e</w:t>
+      </w:r>
+      <w:r>
+        <w:t xml:space="preserve"> en deux sous</w:t>
+      </w:r>
+      <w:r>
+        <w:t>-</w:t>
+      </w:r>
+      <w:r>
+        <w:t>partie</w:t>
+      </w:r>
+      <w:r>
+        <w:t>s</w:t>
+      </w:r>
+      <w:r>
+        <w:t>. La partie port commun, elle contient les classes qui seront commune</w:t>
+      </w:r>
+      <w:r>
+        <w:t>s</w:t>
+      </w:r>
+      <w:r>
+        <w:t xml:space="preserve"> aux projets QT et Stm32 (Dispatcher, </w:t>
+      </w:r>
+      <w:proofErr w:type="spellStart"/>
+      <w:r>
+        <w:t>TimeoutManager</w:t>
+      </w:r>
+      <w:proofErr w:type="spellEnd"/>
+      <w:r>
+        <w:t>), et le port Stm32</w:t>
+      </w:r>
+      <w:r>
+        <w:t>,</w:t>
+      </w:r>
+      <w:r>
+        <w:t xml:space="preserve"> lui</w:t>
+      </w:r>
+      <w:r>
+        <w:t>,</w:t>
+      </w:r>
+      <w:r>
+        <w:t xml:space="preserve"> est spécifique au STm32 (XF, </w:t>
+      </w:r>
+      <w:proofErr w:type="spellStart"/>
+      <w:r>
+        <w:t>eventQueue</w:t>
+      </w:r>
+      <w:proofErr w:type="spellEnd"/>
+      <w:r>
+        <w:t>, Mutex).</w:t>
       </w:r>
     </w:p>
     <w:p>
@@ -6864,7 +7125,87 @@
           <w:sz w:val="16"/>
           <w:szCs w:val="16"/>
         </w:rPr>
-        <w:t xml:space="preserve">Source : Html document Simplified XF Medard Rieder/Sterren Thomas Component class </w:t>
+        <w:t xml:space="preserve">Source : Html document </w:t>
+      </w:r>
+      <w:proofErr w:type="spellStart"/>
+      <w:r>
+        <w:rPr>
+          <w:i/>
+          <w:iCs/>
+          <w:sz w:val="16"/>
+          <w:szCs w:val="16"/>
+        </w:rPr>
+        <w:t>Simplified</w:t>
+      </w:r>
+      <w:proofErr w:type="spellEnd"/>
+      <w:r>
+        <w:rPr>
+          <w:i/>
+          <w:iCs/>
+          <w:sz w:val="16"/>
+          <w:szCs w:val="16"/>
+        </w:rPr>
+        <w:t xml:space="preserve"> XF </w:t>
+      </w:r>
+      <w:proofErr w:type="spellStart"/>
+      <w:r>
+        <w:rPr>
+          <w:i/>
+          <w:iCs/>
+          <w:sz w:val="16"/>
+          <w:szCs w:val="16"/>
+        </w:rPr>
+        <w:t>Medard</w:t>
+      </w:r>
+      <w:proofErr w:type="spellEnd"/>
+      <w:r>
+        <w:rPr>
+          <w:i/>
+          <w:iCs/>
+          <w:sz w:val="16"/>
+          <w:szCs w:val="16"/>
+        </w:rPr>
+        <w:t xml:space="preserve"> </w:t>
+      </w:r>
+      <w:proofErr w:type="spellStart"/>
+      <w:r>
+        <w:rPr>
+          <w:i/>
+          <w:iCs/>
+          <w:sz w:val="16"/>
+          <w:szCs w:val="16"/>
+        </w:rPr>
+        <w:t>Rieder</w:t>
+      </w:r>
+      <w:proofErr w:type="spellEnd"/>
+      <w:r>
+        <w:rPr>
+          <w:i/>
+          <w:iCs/>
+          <w:sz w:val="16"/>
+          <w:szCs w:val="16"/>
+        </w:rPr>
+        <w:t>/</w:t>
+      </w:r>
+      <w:proofErr w:type="spellStart"/>
+      <w:r>
+        <w:rPr>
+          <w:i/>
+          <w:iCs/>
+          <w:sz w:val="16"/>
+          <w:szCs w:val="16"/>
+        </w:rPr>
+        <w:t>Sterren</w:t>
+      </w:r>
+      <w:proofErr w:type="spellEnd"/>
+      <w:r>
+        <w:rPr>
+          <w:i/>
+          <w:iCs/>
+          <w:sz w:val="16"/>
+          <w:szCs w:val="16"/>
+        </w:rPr>
+        <w:t xml:space="preserve"> Thomas Component class </w:t>
       </w:r>
       <w:r>
         <w:rPr>
@@ -6900,7 +7241,15 @@
         <w:t xml:space="preserve"> composant notre XF.</w:t>
       </w:r>
       <w:r>
-        <w:t xml:space="preserve"> Sur toute cette partie conception, les classes en jaune appartiennent à la partie port et les classes en bleu à la partie core du XF.</w:t>
+        <w:t xml:space="preserve"> Sur toute cette partie conception, les classes en jaune appartiennent à la partie port et les classes en bleu à la partie </w:t>
+      </w:r>
+      <w:proofErr w:type="spellStart"/>
+      <w:r>
+        <w:t>core</w:t>
+      </w:r>
+      <w:proofErr w:type="spellEnd"/>
+      <w:r>
+        <w:t xml:space="preserve"> du XF.</w:t>
       </w:r>
     </w:p>
     <w:p>
@@ -6922,7 +7271,87 @@
           <w:sz w:val="16"/>
           <w:szCs w:val="16"/>
         </w:rPr>
-        <w:t xml:space="preserve">Source : Html document Simplified XF Medard Rieder/Sterren Thomas </w:t>
+        <w:t xml:space="preserve">Source : Html document </w:t>
+      </w:r>
+      <w:proofErr w:type="spellStart"/>
+      <w:r>
+        <w:rPr>
+          <w:i/>
+          <w:iCs/>
+          <w:sz w:val="16"/>
+          <w:szCs w:val="16"/>
+        </w:rPr>
+        <w:t>Simplified</w:t>
+      </w:r>
+      <w:proofErr w:type="spellEnd"/>
+      <w:r>
+        <w:rPr>
+          <w:i/>
+          <w:iCs/>
+          <w:sz w:val="16"/>
+          <w:szCs w:val="16"/>
+        </w:rPr>
+        <w:t xml:space="preserve"> XF </w:t>
+      </w:r>
+      <w:proofErr w:type="spellStart"/>
+      <w:r>
+        <w:rPr>
+          <w:i/>
+          <w:iCs/>
+          <w:sz w:val="16"/>
+          <w:szCs w:val="16"/>
+        </w:rPr>
+        <w:t>Medard</w:t>
+      </w:r>
+      <w:proofErr w:type="spellEnd"/>
+      <w:r>
+        <w:rPr>
+          <w:i/>
+          <w:iCs/>
+          <w:sz w:val="16"/>
+          <w:szCs w:val="16"/>
+        </w:rPr>
+        <w:t xml:space="preserve"> </w:t>
+      </w:r>
+      <w:proofErr w:type="spellStart"/>
+      <w:r>
+        <w:rPr>
+          <w:i/>
+          <w:iCs/>
+          <w:sz w:val="16"/>
+          <w:szCs w:val="16"/>
+        </w:rPr>
+        <w:t>Rieder</w:t>
+      </w:r>
+      <w:proofErr w:type="spellEnd"/>
+      <w:r>
+        <w:rPr>
+          <w:i/>
+          <w:iCs/>
+          <w:sz w:val="16"/>
+          <w:szCs w:val="16"/>
+        </w:rPr>
+        <w:t>/</w:t>
+      </w:r>
+      <w:proofErr w:type="spellStart"/>
+      <w:r>
+        <w:rPr>
+          <w:i/>
+          <w:iCs/>
+          <w:sz w:val="16"/>
+          <w:szCs w:val="16"/>
+        </w:rPr>
+        <w:t>Sterren</w:t>
+      </w:r>
+      <w:proofErr w:type="spellEnd"/>
+      <w:r>
+        <w:rPr>
+          <w:i/>
+          <w:iCs/>
+          <w:sz w:val="16"/>
+          <w:szCs w:val="16"/>
+        </w:rPr>
+        <w:t xml:space="preserve"> Thomas </w:t>
       </w:r>
       <w:r>
         <w:rPr>
@@ -6955,7 +7384,13 @@
     </w:p>
     <w:p>
       <w:r>
-        <w:t>Tout d’abord nous allons parler de la partie concernant le XF Event (</w:t>
+        <w:t>Tout d’abord</w:t>
+      </w:r>
+      <w:r>
+        <w:t xml:space="preserve">, </w:t>
+      </w:r>
+      <w:r>
+        <w:t>nous allons parler de la partie concernant le XF Event (</w:t>
       </w:r>
       <w:r>
         <w:t>événements</w:t>
@@ -7077,27 +7512,14 @@
                             <w:r>
                               <w:t xml:space="preserve">Figure </w:t>
                             </w:r>
-                            <w:r>
-                              <w:fldChar w:fldCharType="begin"/>
-                            </w:r>
-                            <w:r>
-                              <w:instrText xml:space="preserve"> SEQ Figure \* ARABIC </w:instrText>
-                            </w:r>
-                            <w:r>
-                              <w:fldChar w:fldCharType="separate"/>
-                            </w:r>
-                            <w:r>
-                              <w:rPr>
-                                <w:noProof/>
-                              </w:rPr>
-                              <w:t>2</w:t>
-                            </w:r>
-                            <w:r>
-                              <w:rPr>
-                                <w:noProof/>
-                              </w:rPr>
-                              <w:fldChar w:fldCharType="end"/>
-                            </w:r>
+                            <w:fldSimple w:instr=" SEQ Figure \* ARABIC ">
+                              <w:r>
+                                <w:rPr>
+                                  <w:noProof/>
+                                </w:rPr>
+                                <w:t>2</w:t>
+                              </w:r>
+                            </w:fldSimple>
                             <w:r>
                               <w:t xml:space="preserve"> X</w:t>
                             </w:r>
@@ -7141,27 +7563,14 @@
                       <w:r>
                         <w:t xml:space="preserve">Figure </w:t>
                       </w:r>
-                      <w:r>
-                        <w:fldChar w:fldCharType="begin"/>
-                      </w:r>
-                      <w:r>
-                        <w:instrText xml:space="preserve"> SEQ Figure \* ARABIC </w:instrText>
-                      </w:r>
-                      <w:r>
-                        <w:fldChar w:fldCharType="separate"/>
-                      </w:r>
-                      <w:r>
-                        <w:rPr>
-                          <w:noProof/>
-                        </w:rPr>
-                        <w:t>2</w:t>
-                      </w:r>
-                      <w:r>
-                        <w:rPr>
-                          <w:noProof/>
-                        </w:rPr>
-                        <w:fldChar w:fldCharType="end"/>
-                      </w:r>
+                      <w:fldSimple w:instr=" SEQ Figure \* ARABIC ">
+                        <w:r>
+                          <w:rPr>
+                            <w:noProof/>
+                          </w:rPr>
+                          <w:t>2</w:t>
+                        </w:r>
+                      </w:fldSimple>
                       <w:r>
                         <w:t xml:space="preserve"> X</w:t>
                       </w:r>
@@ -7200,27 +7609,95 @@
         <w:jc w:val="both"/>
       </w:pPr>
       <w:r>
-        <w:t xml:space="preserve">Sur la figure 2, ci-dessus, nous pouvons remarquer que nous avons une classe de base XF Event, ainsi que plusieurs autres classes qui héritent de cette classe de bases (XF timeout, XF Initial Event, XF DefaultTransition, XF CustomEvent). </w:t>
+        <w:t xml:space="preserve">Sur la figure 2, ci-dessus, nous pouvons remarquer que nous avons une classe de base XF Event, ainsi que plusieurs autres classes qui héritent de cette classe de bases (XF timeout, XF Initial Event, XF </w:t>
+      </w:r>
+      <w:proofErr w:type="spellStart"/>
+      <w:r>
+        <w:t>DefaultTransition</w:t>
+      </w:r>
+      <w:proofErr w:type="spellEnd"/>
+      <w:r>
+        <w:t xml:space="preserve">, XF </w:t>
+      </w:r>
+      <w:proofErr w:type="spellStart"/>
+      <w:r>
+        <w:t>CustomEvent</w:t>
+      </w:r>
+      <w:proofErr w:type="spellEnd"/>
+      <w:r>
+        <w:t xml:space="preserve">). </w:t>
       </w:r>
     </w:p>
     <w:p>
       <w:r>
-        <w:t xml:space="preserve">XF timeout va permettre de créer des évènements de manière retarder (delay). </w:t>
+        <w:t xml:space="preserve">XF timeout va permettre de créer des </w:t>
+      </w:r>
+      <w:r>
+        <w:t>événement</w:t>
+      </w:r>
+      <w:r>
+        <w:t>s de manière retard</w:t>
+      </w:r>
+      <w:r>
+        <w:t>ée</w:t>
+      </w:r>
+      <w:r>
+        <w:t xml:space="preserve"> (</w:t>
+      </w:r>
+      <w:proofErr w:type="spellStart"/>
+      <w:r>
+        <w:t>delay</w:t>
+      </w:r>
+      <w:proofErr w:type="spellEnd"/>
+      <w:r>
+        <w:t xml:space="preserve">). </w:t>
       </w:r>
     </w:p>
     <w:p>
       <w:r>
-        <w:t>XF InitialEvent va permettre de créer des événements de type Initial qui auront pour but de faire le premier changement d’état de notre Behaviour (machine d’état).</w:t>
+        <w:t xml:space="preserve">XF </w:t>
+      </w:r>
+      <w:proofErr w:type="spellStart"/>
+      <w:r>
+        <w:t>InitialEvent</w:t>
+      </w:r>
+      <w:proofErr w:type="spellEnd"/>
+      <w:r>
+        <w:t xml:space="preserve"> va permettre de créer des événements de type Initial qui auront pour but de faire le premier changement d’état de notre </w:t>
+      </w:r>
+      <w:proofErr w:type="spellStart"/>
+      <w:r>
+        <w:t>Behaviour</w:t>
+      </w:r>
+      <w:proofErr w:type="spellEnd"/>
+      <w:r>
+        <w:t xml:space="preserve"> (machine d’état).</w:t>
       </w:r>
     </w:p>
     <w:p>
       <w:r>
-        <w:t>XF DefaultTransition permet de générer un événement par défault.</w:t>
+        <w:t xml:space="preserve">XF </w:t>
+      </w:r>
+      <w:proofErr w:type="spellStart"/>
+      <w:r>
+        <w:t>DefaultTransition</w:t>
+      </w:r>
+      <w:proofErr w:type="spellEnd"/>
+      <w:r>
+        <w:t xml:space="preserve"> permet de générer un événement par défaut.</w:t>
       </w:r>
     </w:p>
     <w:p>
       <w:r>
-        <w:t>XF CustomEvent permet de générer un événement personnalisé.</w:t>
+        <w:t xml:space="preserve">XF </w:t>
+      </w:r>
+      <w:proofErr w:type="spellStart"/>
+      <w:r>
+        <w:t>CustomEvent</w:t>
+      </w:r>
+      <w:proofErr w:type="spellEnd"/>
+      <w:r>
+        <w:t xml:space="preserve"> permet de générer un événement personnalisé.</w:t>
       </w:r>
     </w:p>
     <w:p>
@@ -7233,18 +7710,34 @@
         <w:pStyle w:val="Titre2"/>
       </w:pPr>
       <w:bookmarkStart w:id="5" w:name="_Toc86847830"/>
+      <w:proofErr w:type="spellStart"/>
       <w:r>
         <w:lastRenderedPageBreak/>
         <w:t>EventQueue</w:t>
       </w:r>
       <w:bookmarkEnd w:id="5"/>
+      <w:proofErr w:type="spellEnd"/>
     </w:p>
     <w:p>
       <w:pPr>
         <w:jc w:val="both"/>
       </w:pPr>
       <w:r>
-        <w:t>Cette classe XF eventQueue va mettre dans une queue (list) tous les événements créés. Le dispatcher va pop le premier élément de la queue dès qu’il peut (en fonction des threads). Si la queue est vide, il ne va rien faire.</w:t>
+        <w:t xml:space="preserve">Cette classe XF </w:t>
+      </w:r>
+      <w:proofErr w:type="spellStart"/>
+      <w:r>
+        <w:t>eventQueue</w:t>
+      </w:r>
+      <w:proofErr w:type="spellEnd"/>
+      <w:r>
+        <w:t xml:space="preserve"> va mettre dans une queue (list</w:t>
+      </w:r>
+      <w:r>
+        <w:t>e</w:t>
+      </w:r>
+      <w:r>
+        <w:t>) tous les événements créés. Le dispatcher va pop le premier élément de la queue dès qu’il peut (en fonction des threads). Si la queue est vide, il ne va rien faire.</w:t>
       </w:r>
     </w:p>
     <w:p>
@@ -7301,29 +7794,24 @@
       <w:r>
         <w:t xml:space="preserve">Figure </w:t>
       </w:r>
-      <w:r>
-        <w:fldChar w:fldCharType="begin"/>
-      </w:r>
-      <w:r>
-        <w:instrText xml:space="preserve"> SEQ Figure \* ARABIC </w:instrText>
-      </w:r>
-      <w:r>
-        <w:fldChar w:fldCharType="separate"/>
-      </w:r>
-      <w:r>
-        <w:rPr>
-          <w:noProof/>
-        </w:rPr>
-        <w:t>3</w:t>
-      </w:r>
-      <w:r>
-        <w:rPr>
-          <w:noProof/>
-        </w:rPr>
-        <w:fldChar w:fldCharType="end"/>
-      </w:r>
-      <w:r>
-        <w:t xml:space="preserve"> XF EventQueue class </w:t>
+      <w:fldSimple w:instr=" SEQ Figure \* ARABIC ">
+        <w:r>
+          <w:rPr>
+            <w:noProof/>
+          </w:rPr>
+          <w:t>3</w:t>
+        </w:r>
+      </w:fldSimple>
+      <w:r>
+        <w:t xml:space="preserve"> XF </w:t>
+      </w:r>
+      <w:proofErr w:type="spellStart"/>
+      <w:r>
+        <w:t>EventQueue</w:t>
+      </w:r>
+      <w:proofErr w:type="spellEnd"/>
+      <w:r>
+        <w:t xml:space="preserve"> class </w:t>
       </w:r>
       <w:r>
         <w:t>Diagram</w:t>
@@ -7331,13 +7819,25 @@
     </w:p>
     <w:p>
       <w:r>
-        <w:t xml:space="preserve">Cette queue d’événements peut être protéger par un mutex, afin d’éviter que </w:t>
+        <w:t>Cette queue d’événements peut être protég</w:t>
+      </w:r>
+      <w:r>
+        <w:t>ée</w:t>
+      </w:r>
+      <w:r>
+        <w:t xml:space="preserve"> par un mutex, afin d’éviter que </w:t>
       </w:r>
       <w:r>
         <w:t>deux threads</w:t>
       </w:r>
       <w:r>
-        <w:t xml:space="preserve"> accède</w:t>
+        <w:t xml:space="preserve"> </w:t>
+      </w:r>
+      <w:r>
+        <w:t>n’</w:t>
+      </w:r>
+      <w:r>
+        <w:t>accède</w:t>
       </w:r>
       <w:r>
         <w:t>nt</w:t>
@@ -7356,7 +7856,15 @@
       </w:pPr>
       <w:bookmarkStart w:id="6" w:name="_Toc86847831"/>
       <w:r>
-        <w:t>Mutex (protection mecanism)</w:t>
+        <w:t xml:space="preserve">Mutex (protection </w:t>
+      </w:r>
+      <w:proofErr w:type="spellStart"/>
+      <w:r>
+        <w:t>mecanism</w:t>
+      </w:r>
+      <w:proofErr w:type="spellEnd"/>
+      <w:r>
+        <w:t>)</w:t>
       </w:r>
       <w:bookmarkEnd w:id="6"/>
     </w:p>
@@ -7366,7 +7874,23 @@
         <w:jc w:val="both"/>
       </w:pPr>
       <w:r>
-        <w:t>La partie Mutex va servir à protéger l’accès à nos listes/queues, plus précisément à la liste de timeouts (XF TimeoutManager) et à la queue d’événement events (XF Dispatcher).</w:t>
+        <w:t xml:space="preserve">La partie Mutex va servir à protéger l’accès à nos listes/queues, plus précisément à la liste de timeouts (XF </w:t>
+      </w:r>
+      <w:proofErr w:type="spellStart"/>
+      <w:r>
+        <w:t>TimeoutManager</w:t>
+      </w:r>
+      <w:proofErr w:type="spellEnd"/>
+      <w:r>
+        <w:t xml:space="preserve">) et à la queue d’événement </w:t>
+      </w:r>
+      <w:proofErr w:type="spellStart"/>
+      <w:r>
+        <w:t>events</w:t>
+      </w:r>
+      <w:proofErr w:type="spellEnd"/>
+      <w:r>
+        <w:t xml:space="preserve"> (XF Dispatcher).</w:t>
       </w:r>
     </w:p>
     <w:p>
@@ -7479,27 +8003,14 @@
       <w:r>
         <w:t xml:space="preserve">Figure </w:t>
       </w:r>
-      <w:r>
-        <w:fldChar w:fldCharType="begin"/>
-      </w:r>
-      <w:r>
-        <w:instrText xml:space="preserve"> SEQ Figure \* ARABIC </w:instrText>
-      </w:r>
-      <w:r>
-        <w:fldChar w:fldCharType="separate"/>
-      </w:r>
-      <w:r>
-        <w:rPr>
-          <w:noProof/>
-        </w:rPr>
-        <w:t>4</w:t>
-      </w:r>
-      <w:r>
-        <w:rPr>
-          <w:noProof/>
-        </w:rPr>
-        <w:fldChar w:fldCharType="end"/>
-      </w:r>
+      <w:fldSimple w:instr=" SEQ Figure \* ARABIC ">
+        <w:r>
+          <w:rPr>
+            <w:noProof/>
+          </w:rPr>
+          <w:t>4</w:t>
+        </w:r>
+      </w:fldSimple>
       <w:r>
         <w:t xml:space="preserve"> XF Mutex class </w:t>
       </w:r>
@@ -7515,7 +8026,13 @@
         </w:rPr>
       </w:pPr>
       <w:r>
-        <w:t>Ce système de protections est utilisé afin d’éviter que plusieurs threads (sur QT) puissent accéder en même temps à une de nos listes. En système embarqué, il permet de déclencher/enclencher nos interruptions afin d’empêcher que celles-ci accèdent en même temps que notre programme principal à une des listes.</w:t>
+        <w:t xml:space="preserve">Ce système de protections est utilisé afin d’éviter que plusieurs threads (sur QT) </w:t>
+      </w:r>
+      <w:r>
+        <w:t xml:space="preserve">ne </w:t>
+      </w:r>
+      <w:r>
+        <w:t>puissent accéder en même temps à une de nos listes. En système embarqué, il permet de déclencher/enclencher nos interruptions afin d’empêcher que celles-ci accèdent en même temps que notre programme principal à une des listes.</w:t>
       </w:r>
     </w:p>
     <w:p>
@@ -7528,15 +8045,23 @@
         <w:pStyle w:val="Titre2"/>
       </w:pPr>
       <w:bookmarkStart w:id="7" w:name="_Toc86847832"/>
+      <w:proofErr w:type="spellStart"/>
       <w:r>
         <w:lastRenderedPageBreak/>
         <w:t>TimeoutManager</w:t>
       </w:r>
       <w:bookmarkEnd w:id="7"/>
+      <w:proofErr w:type="spellEnd"/>
     </w:p>
     <w:p>
       <w:r>
-        <w:t>Cette classe est une classe singleton, cela signifie qu’elle possède qu’un seul objet.</w:t>
+        <w:t>Cette classe est une classe singleton, cela signifie qu’elle</w:t>
+      </w:r>
+      <w:r>
+        <w:t xml:space="preserve"> ne</w:t>
+      </w:r>
+      <w:r>
+        <w:t xml:space="preserve"> possède qu’un seul objet.</w:t>
       </w:r>
     </w:p>
     <w:p>
@@ -7589,27 +8114,14 @@
                             <w:r>
                               <w:t xml:space="preserve">Figure </w:t>
                             </w:r>
-                            <w:r>
-                              <w:fldChar w:fldCharType="begin"/>
-                            </w:r>
-                            <w:r>
-                              <w:instrText xml:space="preserve"> SEQ Figure \* ARABIC </w:instrText>
-                            </w:r>
-                            <w:r>
-                              <w:fldChar w:fldCharType="separate"/>
-                            </w:r>
-                            <w:r>
-                              <w:rPr>
-                                <w:noProof/>
-                              </w:rPr>
-                              <w:t>5</w:t>
-                            </w:r>
-                            <w:r>
-                              <w:rPr>
-                                <w:noProof/>
-                              </w:rPr>
-                              <w:fldChar w:fldCharType="end"/>
-                            </w:r>
+                            <w:fldSimple w:instr=" SEQ Figure \* ARABIC ">
+                              <w:r>
+                                <w:rPr>
+                                  <w:noProof/>
+                                </w:rPr>
+                                <w:t>5</w:t>
+                              </w:r>
+                            </w:fldSimple>
                             <w:r>
                               <w:t xml:space="preserve"> XF Timeout Manager class </w:t>
                             </w:r>
@@ -7644,27 +8156,14 @@
                       <w:r>
                         <w:t xml:space="preserve">Figure </w:t>
                       </w:r>
-                      <w:r>
-                        <w:fldChar w:fldCharType="begin"/>
-                      </w:r>
-                      <w:r>
-                        <w:instrText xml:space="preserve"> SEQ Figure \* ARABIC </w:instrText>
-                      </w:r>
-                      <w:r>
-                        <w:fldChar w:fldCharType="separate"/>
-                      </w:r>
-                      <w:r>
-                        <w:rPr>
-                          <w:noProof/>
-                        </w:rPr>
-                        <w:t>5</w:t>
-                      </w:r>
-                      <w:r>
-                        <w:rPr>
-                          <w:noProof/>
-                        </w:rPr>
-                        <w:fldChar w:fldCharType="end"/>
-                      </w:r>
+                      <w:fldSimple w:instr=" SEQ Figure \* ARABIC ">
+                        <w:r>
+                          <w:rPr>
+                            <w:noProof/>
+                          </w:rPr>
+                          <w:t>5</w:t>
+                        </w:r>
+                      </w:fldSimple>
                       <w:r>
                         <w:t xml:space="preserve"> XF Timeout Manager class </w:t>
                       </w:r>
@@ -7787,8 +8286,24 @@
           <w:numId w:val="31"/>
         </w:numPr>
       </w:pPr>
-      <w:r>
-        <w:t>getInstance() :permet de retourner le seul objet de la classe</w:t>
+      <w:proofErr w:type="spellStart"/>
+      <w:proofErr w:type="gramStart"/>
+      <w:r>
+        <w:t>getInstance</w:t>
+      </w:r>
+      <w:proofErr w:type="spellEnd"/>
+      <w:r>
+        <w:t>(</w:t>
+      </w:r>
+      <w:proofErr w:type="gramEnd"/>
+      <w:r>
+        <w:t>) :</w:t>
+      </w:r>
+      <w:r>
+        <w:t xml:space="preserve"> </w:t>
+      </w:r>
+      <w:r>
+        <w:t>permet de retourner le seul objet de la classe</w:t>
       </w:r>
     </w:p>
     <w:p>
@@ -7799,9 +8314,38 @@
           <w:numId w:val="31"/>
         </w:numPr>
       </w:pPr>
-      <w:r>
-        <w:t>Initialize(…) : permet d’intialiser le temps de tick de notre timer</w:t>
-      </w:r>
+      <w:proofErr w:type="spellStart"/>
+      <w:proofErr w:type="gramStart"/>
+      <w:r>
+        <w:t>Initialize</w:t>
+      </w:r>
+      <w:proofErr w:type="spellEnd"/>
+      <w:r>
+        <w:t>(</w:t>
+      </w:r>
+      <w:proofErr w:type="gramEnd"/>
+      <w:r>
+        <w:t>…) : permet d’in</w:t>
+      </w:r>
+      <w:r>
+        <w:t>i</w:t>
+      </w:r>
+      <w:r>
+        <w:t xml:space="preserve">tialiser le temps de </w:t>
+      </w:r>
+      <w:proofErr w:type="spellStart"/>
+      <w:r>
+        <w:t>tick</w:t>
+      </w:r>
+      <w:proofErr w:type="spellEnd"/>
+      <w:r>
+        <w:t xml:space="preserve"> de notre </w:t>
+      </w:r>
+      <w:proofErr w:type="spellStart"/>
+      <w:r>
+        <w:t>timer</w:t>
+      </w:r>
+      <w:proofErr w:type="spellEnd"/>
     </w:p>
     <w:p>
       <w:pPr>
@@ -7811,9 +8355,19 @@
           <w:numId w:val="31"/>
         </w:numPr>
       </w:pPr>
-      <w:r>
-        <w:t>Start() : permet de créer notre timer</w:t>
-      </w:r>
+      <w:proofErr w:type="gramStart"/>
+      <w:r>
+        <w:t>Start(</w:t>
+      </w:r>
+      <w:proofErr w:type="gramEnd"/>
+      <w:r>
+        <w:t xml:space="preserve">) : permet de créer notre </w:t>
+      </w:r>
+      <w:proofErr w:type="spellStart"/>
+      <w:r>
+        <w:t>timer</w:t>
+      </w:r>
+      <w:proofErr w:type="spellEnd"/>
     </w:p>
     <w:p>
       <w:pPr>
@@ -7823,17 +8377,70 @@
           <w:numId w:val="31"/>
         </w:numPr>
       </w:pPr>
-      <w:r>
-        <w:t>ScheduleTimeout(</w:t>
-      </w:r>
+      <w:proofErr w:type="spellStart"/>
+      <w:proofErr w:type="gramStart"/>
+      <w:r>
+        <w:t>ScheduleTimeout</w:t>
+      </w:r>
+      <w:proofErr w:type="spellEnd"/>
+      <w:r>
+        <w:t>(</w:t>
+      </w:r>
+      <w:proofErr w:type="gramEnd"/>
       <w:r>
         <w:t>…</w:t>
       </w:r>
       <w:r>
-        <w:t>) : va permettre de créer un XF timeout (voir figure 2) est de l’ajouter à la liste timeouts avec le bon retard (delay).</w:t>
-      </w:r>
-      <w:r>
-        <w:t xml:space="preserve"> Une fois ce delay effectué un  objetXF Event sera créer et ajouter à la liste d’événements.</w:t>
+        <w:t xml:space="preserve">) : va permettre de créer un XF timeout (voir figure 2) </w:t>
+      </w:r>
+      <w:r>
+        <w:t>et</w:t>
+      </w:r>
+      <w:r>
+        <w:t xml:space="preserve"> de l’ajouter à la liste timeouts avec le bon retard (</w:t>
+      </w:r>
+      <w:proofErr w:type="spellStart"/>
+      <w:r>
+        <w:t>delay</w:t>
+      </w:r>
+      <w:proofErr w:type="spellEnd"/>
+      <w:r>
+        <w:t>).</w:t>
+      </w:r>
+      <w:r>
+        <w:t xml:space="preserve"> Une fois ce </w:t>
+      </w:r>
+      <w:proofErr w:type="spellStart"/>
+      <w:r>
+        <w:t>delay</w:t>
+      </w:r>
+      <w:proofErr w:type="spellEnd"/>
+      <w:r>
+        <w:t xml:space="preserve"> effectué</w:t>
+      </w:r>
+      <w:r>
+        <w:t xml:space="preserve">, </w:t>
+      </w:r>
+      <w:r>
+        <w:t>un objet</w:t>
+      </w:r>
+      <w:r>
+        <w:t xml:space="preserve"> </w:t>
+      </w:r>
+      <w:r>
+        <w:t>XF Event sera cré</w:t>
+      </w:r>
+      <w:r>
+        <w:t>é</w:t>
+      </w:r>
+      <w:r>
+        <w:t xml:space="preserve"> et ajout</w:t>
+      </w:r>
+      <w:r>
+        <w:t>é</w:t>
+      </w:r>
+      <w:r>
+        <w:t xml:space="preserve"> à la liste d’événements.</w:t>
       </w:r>
     </w:p>
     <w:p>
@@ -7844,9 +8451,16 @@
           <w:numId w:val="31"/>
         </w:numPr>
       </w:pPr>
-      <w:r>
-        <w:t>UnSchedeleTimeout(</w:t>
-      </w:r>
+      <w:proofErr w:type="spellStart"/>
+      <w:proofErr w:type="gramStart"/>
+      <w:r>
+        <w:t>UnSchedeleTimeout</w:t>
+      </w:r>
+      <w:proofErr w:type="spellEnd"/>
+      <w:r>
+        <w:t>(</w:t>
+      </w:r>
+      <w:proofErr w:type="gramEnd"/>
       <w:r>
         <w:t>…</w:t>
       </w:r>
@@ -7862,11 +8476,70 @@
           <w:numId w:val="31"/>
         </w:numPr>
       </w:pPr>
-      <w:r>
-        <w:t>Tick() : méthode qui est appelé chaque à chaque tick du timer</w:t>
-      </w:r>
-      <w:r>
-        <w:t>. Cette méthode va permettre de décrémenter l’attribut relTicks du première objet XF Timeout présent dans notre liste et va ensuite push un XF event dans la queue d’événements du dispatcher, si le relTicks d’un des XF Timeouts présents dans la liste est inférieur ou égal à 0.</w:t>
+      <w:proofErr w:type="spellStart"/>
+      <w:proofErr w:type="gramStart"/>
+      <w:r>
+        <w:t>Tick</w:t>
+      </w:r>
+      <w:proofErr w:type="spellEnd"/>
+      <w:r>
+        <w:t>(</w:t>
+      </w:r>
+      <w:proofErr w:type="gramEnd"/>
+      <w:r>
+        <w:t>) : méthode qui est appelé</w:t>
+      </w:r>
+      <w:r>
+        <w:t>e,</w:t>
+      </w:r>
+      <w:r>
+        <w:t xml:space="preserve"> à chaque </w:t>
+      </w:r>
+      <w:proofErr w:type="spellStart"/>
+      <w:r>
+        <w:t>tick</w:t>
+      </w:r>
+      <w:proofErr w:type="spellEnd"/>
+      <w:r>
+        <w:t xml:space="preserve"> du </w:t>
+      </w:r>
+      <w:proofErr w:type="spellStart"/>
+      <w:r>
+        <w:t>timer</w:t>
+      </w:r>
+      <w:proofErr w:type="spellEnd"/>
+      <w:r>
+        <w:t xml:space="preserve">. Cette méthode va permettre de décrémenter l’attribut </w:t>
+      </w:r>
+      <w:proofErr w:type="spellStart"/>
+      <w:r>
+        <w:t>relTicks</w:t>
+      </w:r>
+      <w:proofErr w:type="spellEnd"/>
+      <w:r>
+        <w:t xml:space="preserve"> du premi</w:t>
+      </w:r>
+      <w:r>
+        <w:t>er</w:t>
+      </w:r>
+      <w:r>
+        <w:t xml:space="preserve"> objet XF Timeout présent dans notre liste et va ensuite push un XF </w:t>
+      </w:r>
+      <w:proofErr w:type="spellStart"/>
+      <w:r>
+        <w:t>event</w:t>
+      </w:r>
+      <w:proofErr w:type="spellEnd"/>
+      <w:r>
+        <w:t xml:space="preserve"> dans la queue d’événements du dispatcher, si le </w:t>
+      </w:r>
+      <w:proofErr w:type="spellStart"/>
+      <w:r>
+        <w:t>relTicks</w:t>
+      </w:r>
+      <w:proofErr w:type="spellEnd"/>
+      <w:r>
+        <w:t xml:space="preserve"> d’un des XF Timeouts présents dans la liste est inférieur ou égal à 0.</w:t>
       </w:r>
     </w:p>
     <w:p>
@@ -7877,8 +8550,37 @@
           <w:numId w:val="31"/>
         </w:numPr>
       </w:pPr>
-      <w:r>
-        <w:t>getTickInterval() : retourne l’intervalle des tick de notre timer.</w:t>
+      <w:proofErr w:type="spellStart"/>
+      <w:proofErr w:type="gramStart"/>
+      <w:r>
+        <w:t>getTickInterval</w:t>
+      </w:r>
+      <w:proofErr w:type="spellEnd"/>
+      <w:r>
+        <w:t>(</w:t>
+      </w:r>
+      <w:proofErr w:type="gramEnd"/>
+      <w:r>
+        <w:t xml:space="preserve">) : retourne l’intervalle des </w:t>
+      </w:r>
+      <w:proofErr w:type="spellStart"/>
+      <w:r>
+        <w:t>tick</w:t>
+      </w:r>
+      <w:r>
+        <w:t>s</w:t>
+      </w:r>
+      <w:proofErr w:type="spellEnd"/>
+      <w:r>
+        <w:t xml:space="preserve"> de notre </w:t>
+      </w:r>
+      <w:proofErr w:type="spellStart"/>
+      <w:r>
+        <w:t>timer</w:t>
+      </w:r>
+      <w:proofErr w:type="spellEnd"/>
+      <w:r>
+        <w:t>.</w:t>
       </w:r>
     </w:p>
     <w:p>
@@ -7895,10 +8597,12 @@
         <w:lastRenderedPageBreak/>
         <w:t xml:space="preserve">Algorithme </w:t>
       </w:r>
+      <w:proofErr w:type="spellStart"/>
       <w:r>
         <w:t>ScheduleTimeout</w:t>
       </w:r>
       <w:bookmarkEnd w:id="8"/>
+      <w:proofErr w:type="spellEnd"/>
     </w:p>
     <w:p>
       <w:r>
@@ -7953,30 +8657,38 @@
                             <w:r>
                               <w:t xml:space="preserve">Figure </w:t>
                             </w:r>
+                            <w:fldSimple w:instr=" SEQ Figure \* ARABIC ">
+                              <w:r>
+                                <w:rPr>
+                                  <w:noProof/>
+                                </w:rPr>
+                                <w:t>6</w:t>
+                              </w:r>
+                            </w:fldSimple>
                             <w:r>
-                              <w:fldChar w:fldCharType="begin"/>
+                              <w:t xml:space="preserve"> </w:t>
                             </w:r>
+                            <w:proofErr w:type="spellStart"/>
                             <w:r>
-                              <w:instrText xml:space="preserve"> SEQ Figure \* ARABIC </w:instrText>
+                              <w:t>ScheduleTimeout</w:t>
                             </w:r>
+                            <w:proofErr w:type="spellEnd"/>
                             <w:r>
-                              <w:fldChar w:fldCharType="separate"/>
+                              <w:t xml:space="preserve"> </w:t>
                             </w:r>
+                            <w:proofErr w:type="spellStart"/>
                             <w:r>
-                              <w:rPr>
-                                <w:noProof/>
-                              </w:rPr>
-                              <w:t>6</w:t>
+                              <w:t>method</w:t>
                             </w:r>
+                            <w:proofErr w:type="spellEnd"/>
                             <w:r>
-                              <w:rPr>
-                                <w:noProof/>
-                              </w:rPr>
-                              <w:fldChar w:fldCharType="end"/>
+                              <w:t xml:space="preserve"> </w:t>
                             </w:r>
+                            <w:proofErr w:type="spellStart"/>
                             <w:r>
-                              <w:t xml:space="preserve"> ScheduleTimeout method algorithm</w:t>
+                              <w:t>algorithm</w:t>
                             </w:r>
+                            <w:proofErr w:type="spellEnd"/>
                           </w:p>
                         </w:txbxContent>
                       </wps:txbx>
@@ -8008,30 +8720,38 @@
                       <w:r>
                         <w:t xml:space="preserve">Figure </w:t>
                       </w:r>
+                      <w:fldSimple w:instr=" SEQ Figure \* ARABIC ">
+                        <w:r>
+                          <w:rPr>
+                            <w:noProof/>
+                          </w:rPr>
+                          <w:t>6</w:t>
+                        </w:r>
+                      </w:fldSimple>
                       <w:r>
-                        <w:fldChar w:fldCharType="begin"/>
+                        <w:t xml:space="preserve"> </w:t>
                       </w:r>
+                      <w:proofErr w:type="spellStart"/>
                       <w:r>
-                        <w:instrText xml:space="preserve"> SEQ Figure \* ARABIC </w:instrText>
+                        <w:t>ScheduleTimeout</w:t>
                       </w:r>
+                      <w:proofErr w:type="spellEnd"/>
                       <w:r>
-                        <w:fldChar w:fldCharType="separate"/>
+                        <w:t xml:space="preserve"> </w:t>
                       </w:r>
+                      <w:proofErr w:type="spellStart"/>
                       <w:r>
-                        <w:rPr>
-                          <w:noProof/>
-                        </w:rPr>
-                        <w:t>6</w:t>
+                        <w:t>method</w:t>
                       </w:r>
+                      <w:proofErr w:type="spellEnd"/>
                       <w:r>
-                        <w:rPr>
-                          <w:noProof/>
-                        </w:rPr>
-                        <w:fldChar w:fldCharType="end"/>
+                        <w:t xml:space="preserve"> </w:t>
                       </w:r>
+                      <w:proofErr w:type="spellStart"/>
                       <w:r>
-                        <w:t xml:space="preserve"> ScheduleTimeout method algorithm</w:t>
+                        <w:t>algorithm</w:t>
                       </w:r>
+                      <w:proofErr w:type="spellEnd"/>
                     </w:p>
                   </w:txbxContent>
                 </v:textbox>
@@ -8109,7 +8829,27 @@
         </w:drawing>
       </w:r>
       <w:r>
-        <w:t>Nous allons voir maintenant un petit algorithme pour ajouter le XF Timeout crée à notre liste. De cette façon, il nous suffira dans la méthode tick de décrémenter que le premier XT Timeout de la liste.</w:t>
+        <w:t>Nous allons voir maintenant un petit algorithme pour ajouter le XF Timeout cré</w:t>
+      </w:r>
+      <w:r>
+        <w:t>é</w:t>
+      </w:r>
+      <w:r>
+        <w:t xml:space="preserve"> à notre liste. De cette façon, il nous suffira dans la méthode </w:t>
+      </w:r>
+      <w:proofErr w:type="spellStart"/>
+      <w:r>
+        <w:t>tick</w:t>
+      </w:r>
+      <w:proofErr w:type="spellEnd"/>
+      <w:r>
+        <w:t xml:space="preserve"> de </w:t>
+      </w:r>
+      <w:r>
+        <w:t xml:space="preserve">ne </w:t>
+      </w:r>
+      <w:r>
+        <w:t>décrémenter que le premier XT Timeout de la liste.</w:t>
       </w:r>
     </w:p>
     <w:p>
@@ -8127,7 +8867,115 @@
           <w:sz w:val="16"/>
           <w:szCs w:val="16"/>
         </w:rPr>
-        <w:t>3. Une fois le nouveau timer inséré, il faut update les relTicks du timer suivant, ici en l’occurrence le timer 3. Il faut lui soustraire les relticks restant du nouveau timer.</w:t>
+        <w:t xml:space="preserve">3. Une fois le nouveau </w:t>
+      </w:r>
+      <w:proofErr w:type="spellStart"/>
+      <w:r>
+        <w:rPr>
+          <w:color w:val="3B3838" w:themeColor="background2" w:themeShade="40"/>
+          <w:sz w:val="16"/>
+          <w:szCs w:val="16"/>
+        </w:rPr>
+        <w:t>timer</w:t>
+      </w:r>
+      <w:proofErr w:type="spellEnd"/>
+      <w:r>
+        <w:rPr>
+          <w:color w:val="3B3838" w:themeColor="background2" w:themeShade="40"/>
+          <w:sz w:val="16"/>
+          <w:szCs w:val="16"/>
+        </w:rPr>
+        <w:t xml:space="preserve"> inséré, il faut update les </w:t>
+      </w:r>
+      <w:proofErr w:type="spellStart"/>
+      <w:r>
+        <w:rPr>
+          <w:color w:val="3B3838" w:themeColor="background2" w:themeShade="40"/>
+          <w:sz w:val="16"/>
+          <w:szCs w:val="16"/>
+        </w:rPr>
+        <w:t>relTicks</w:t>
+      </w:r>
+      <w:proofErr w:type="spellEnd"/>
+      <w:r>
+        <w:rPr>
+          <w:color w:val="3B3838" w:themeColor="background2" w:themeShade="40"/>
+          <w:sz w:val="16"/>
+          <w:szCs w:val="16"/>
+        </w:rPr>
+        <w:t xml:space="preserve"> du </w:t>
+      </w:r>
+      <w:proofErr w:type="spellStart"/>
+      <w:r>
+        <w:rPr>
+          <w:color w:val="3B3838" w:themeColor="background2" w:themeShade="40"/>
+          <w:sz w:val="16"/>
+          <w:szCs w:val="16"/>
+        </w:rPr>
+        <w:t>timer</w:t>
+      </w:r>
+      <w:proofErr w:type="spellEnd"/>
+      <w:r>
+        <w:rPr>
+          <w:color w:val="3B3838" w:themeColor="background2" w:themeShade="40"/>
+          <w:sz w:val="16"/>
+          <w:szCs w:val="16"/>
+        </w:rPr>
+        <w:t xml:space="preserve"> suivant, ici en l’occurrence le </w:t>
+      </w:r>
+      <w:proofErr w:type="spellStart"/>
+      <w:r>
+        <w:rPr>
+          <w:color w:val="3B3838" w:themeColor="background2" w:themeShade="40"/>
+          <w:sz w:val="16"/>
+          <w:szCs w:val="16"/>
+        </w:rPr>
+        <w:t>timer</w:t>
+      </w:r>
+      <w:proofErr w:type="spellEnd"/>
+      <w:r>
+        <w:rPr>
+          <w:color w:val="3B3838" w:themeColor="background2" w:themeShade="40"/>
+          <w:sz w:val="16"/>
+          <w:szCs w:val="16"/>
+        </w:rPr>
+        <w:t xml:space="preserve"> 3. Il faut lui soustraire les </w:t>
+      </w:r>
+      <w:proofErr w:type="spellStart"/>
+      <w:r>
+        <w:rPr>
+          <w:color w:val="3B3838" w:themeColor="background2" w:themeShade="40"/>
+          <w:sz w:val="16"/>
+          <w:szCs w:val="16"/>
+        </w:rPr>
+        <w:t>relticks</w:t>
+      </w:r>
+      <w:proofErr w:type="spellEnd"/>
+      <w:r>
+        <w:rPr>
+          <w:color w:val="3B3838" w:themeColor="background2" w:themeShade="40"/>
+          <w:sz w:val="16"/>
+          <w:szCs w:val="16"/>
+        </w:rPr>
+        <w:t xml:space="preserve"> restant du nouveau </w:t>
+      </w:r>
+      <w:proofErr w:type="spellStart"/>
+      <w:r>
+        <w:rPr>
+          <w:color w:val="3B3838" w:themeColor="background2" w:themeShade="40"/>
+          <w:sz w:val="16"/>
+          <w:szCs w:val="16"/>
+        </w:rPr>
+        <w:t>timer</w:t>
+      </w:r>
+      <w:proofErr w:type="spellEnd"/>
+      <w:r>
+        <w:rPr>
+          <w:color w:val="3B3838" w:themeColor="background2" w:themeShade="40"/>
+          <w:sz w:val="16"/>
+          <w:szCs w:val="16"/>
+        </w:rPr>
+        <w:t>.</w:t>
       </w:r>
     </w:p>
     <w:p>
@@ -8219,7 +9067,15 @@
         </w:drawing>
       </w:r>
       <w:r>
-        <w:t xml:space="preserve">La classe XF Dispatcher est également une classe singleton, comme la classe XF TimeoutManager vu </w:t>
+        <w:t xml:space="preserve">La classe XF Dispatcher est également une classe singleton, comme la classe XF </w:t>
+      </w:r>
+      <w:proofErr w:type="spellStart"/>
+      <w:r>
+        <w:t>TimeoutManager</w:t>
+      </w:r>
+      <w:proofErr w:type="spellEnd"/>
+      <w:r>
+        <w:t xml:space="preserve"> vu </w:t>
       </w:r>
       <w:r>
         <w:t>précédemment.</w:t>
@@ -8233,27 +9089,14 @@
       <w:r>
         <w:t xml:space="preserve">Figure </w:t>
       </w:r>
-      <w:r>
-        <w:fldChar w:fldCharType="begin"/>
-      </w:r>
-      <w:r>
-        <w:instrText xml:space="preserve"> SEQ Figure \* ARABIC </w:instrText>
-      </w:r>
-      <w:r>
-        <w:fldChar w:fldCharType="separate"/>
-      </w:r>
-      <w:r>
-        <w:rPr>
-          <w:noProof/>
-        </w:rPr>
-        <w:t>7</w:t>
-      </w:r>
-      <w:r>
-        <w:rPr>
-          <w:noProof/>
-        </w:rPr>
-        <w:fldChar w:fldCharType="end"/>
-      </w:r>
+      <w:fldSimple w:instr=" SEQ Figure \* ARABIC ">
+        <w:r>
+          <w:rPr>
+            <w:noProof/>
+          </w:rPr>
+          <w:t>7</w:t>
+        </w:r>
+      </w:fldSimple>
       <w:r>
         <w:t xml:space="preserve"> XF Dispatcher class </w:t>
       </w:r>
@@ -8293,10 +9136,10 @@
         <w:t>distribuer</w:t>
       </w:r>
       <w:r>
-        <w:t xml:space="preserve"> à la machine d’état qui correspond à l’événements pop. La machine d’état va ensuite process cette </w:t>
-      </w:r>
-      <w:r>
-        <w:t>événements</w:t>
+        <w:t xml:space="preserve"> à la machine d’état qui correspond à l’événements pop. La machine d’état va ensuite process cet </w:t>
+      </w:r>
+      <w:r>
+        <w:t>événement</w:t>
       </w:r>
       <w:r>
         <w:t>.</w:t>
@@ -8312,11 +9155,13 @@
         <w:pStyle w:val="Titre2"/>
       </w:pPr>
       <w:bookmarkStart w:id="10" w:name="_Toc86847835"/>
+      <w:proofErr w:type="spellStart"/>
       <w:r>
         <w:lastRenderedPageBreak/>
         <w:t>Behaviour</w:t>
       </w:r>
       <w:bookmarkEnd w:id="10"/>
+      <w:proofErr w:type="spellEnd"/>
     </w:p>
     <w:p>
       <w:pPr>
@@ -8371,29 +9216,24 @@
                             <w:r>
                               <w:t xml:space="preserve">Figure </w:t>
                             </w:r>
+                            <w:fldSimple w:instr=" SEQ Figure \* ARABIC ">
+                              <w:r>
+                                <w:rPr>
+                                  <w:noProof/>
+                                </w:rPr>
+                                <w:t>8</w:t>
+                              </w:r>
+                            </w:fldSimple>
                             <w:r>
-                              <w:fldChar w:fldCharType="begin"/>
+                              <w:t xml:space="preserve"> XF </w:t>
                             </w:r>
+                            <w:proofErr w:type="spellStart"/>
                             <w:r>
-                              <w:instrText xml:space="preserve"> SEQ Figure \* ARABIC </w:instrText>
+                              <w:t>Behaviour</w:t>
                             </w:r>
+                            <w:proofErr w:type="spellEnd"/>
                             <w:r>
-                              <w:fldChar w:fldCharType="separate"/>
-                            </w:r>
-                            <w:r>
-                              <w:rPr>
-                                <w:noProof/>
-                              </w:rPr>
-                              <w:t>8</w:t>
-                            </w:r>
-                            <w:r>
-                              <w:rPr>
-                                <w:noProof/>
-                              </w:rPr>
-                              <w:fldChar w:fldCharType="end"/>
-                            </w:r>
-                            <w:r>
-                              <w:t xml:space="preserve"> XF Behaviour class </w:t>
+                              <w:t xml:space="preserve"> class </w:t>
                             </w:r>
                             <w:r>
                               <w:t>Diagram</w:t>
@@ -8426,29 +9266,24 @@
                       <w:r>
                         <w:t xml:space="preserve">Figure </w:t>
                       </w:r>
+                      <w:fldSimple w:instr=" SEQ Figure \* ARABIC ">
+                        <w:r>
+                          <w:rPr>
+                            <w:noProof/>
+                          </w:rPr>
+                          <w:t>8</w:t>
+                        </w:r>
+                      </w:fldSimple>
                       <w:r>
-                        <w:fldChar w:fldCharType="begin"/>
+                        <w:t xml:space="preserve"> XF </w:t>
                       </w:r>
+                      <w:proofErr w:type="spellStart"/>
                       <w:r>
-                        <w:instrText xml:space="preserve"> SEQ Figure \* ARABIC </w:instrText>
+                        <w:t>Behaviour</w:t>
                       </w:r>
+                      <w:proofErr w:type="spellEnd"/>
                       <w:r>
-                        <w:fldChar w:fldCharType="separate"/>
-                      </w:r>
-                      <w:r>
-                        <w:rPr>
-                          <w:noProof/>
-                        </w:rPr>
-                        <w:t>8</w:t>
-                      </w:r>
-                      <w:r>
-                        <w:rPr>
-                          <w:noProof/>
-                        </w:rPr>
-                        <w:fldChar w:fldCharType="end"/>
-                      </w:r>
-                      <w:r>
-                        <w:t xml:space="preserve"> XF Behaviour class </w:t>
+                        <w:t xml:space="preserve"> class </w:t>
                       </w:r>
                       <w:r>
                         <w:t>Diagram</w:t>
@@ -8523,7 +9358,27 @@
         </w:drawing>
       </w:r>
       <w:r>
-        <w:t>Chaque objet de cette classe est une machine d’état de notre programme. Chaque objet peut donc communique avec l’objet de la classe XF dispatcher (singleton) grâce au pointeur pDispatcher. Ceci va nous permettre de retourner au dispatcher le statut de l’événement qui vient d’être consommer.</w:t>
+        <w:t>Chaque objet de cette classe est une machine d’état de notre programme. Chaque objet peut donc communique</w:t>
+      </w:r>
+      <w:r>
+        <w:t>r</w:t>
+      </w:r>
+      <w:r>
+        <w:t xml:space="preserve"> avec l’objet de la classe XF dispatcher (singleton) grâce au pointeur </w:t>
+      </w:r>
+      <w:proofErr w:type="spellStart"/>
+      <w:r>
+        <w:t>pDispatcher</w:t>
+      </w:r>
+      <w:proofErr w:type="spellEnd"/>
+      <w:r>
+        <w:t>. Ceci va nous permettre de retourner au dispatcher le statut de l’événement qui vient d’être consomm</w:t>
+      </w:r>
+      <w:r>
+        <w:t>é</w:t>
+      </w:r>
+      <w:r>
+        <w:t>.</w:t>
       </w:r>
     </w:p>
     <w:p>
@@ -8531,13 +9386,27 @@
         <w:jc w:val="both"/>
       </w:pPr>
       <w:r>
-        <w:t xml:space="preserve">Sur la figure ci-dessus, on </w:t>
-      </w:r>
-      <w:r>
-        <w:t>observe</w:t>
-      </w:r>
-      <w:r>
-        <w:t xml:space="preserve"> également que la machine d’état possède un attribut pCurrentEvent qui va lui permettre de savoir qu’’elle est l’</w:t>
+        <w:t xml:space="preserve">Sur la figure ci-dessus, </w:t>
+      </w:r>
+      <w:r>
+        <w:t xml:space="preserve">nous observons </w:t>
+      </w:r>
+      <w:r>
+        <w:t xml:space="preserve">également que la machine d’état possède un attribut </w:t>
+      </w:r>
+      <w:proofErr w:type="spellStart"/>
+      <w:r>
+        <w:t>pCurrentEvent</w:t>
+      </w:r>
+      <w:proofErr w:type="spellEnd"/>
+      <w:r>
+        <w:t xml:space="preserve"> qui va lui permettre de savoir </w:t>
+      </w:r>
+      <w:r>
+        <w:t>quel</w:t>
+      </w:r>
+      <w:r>
+        <w:t xml:space="preserve"> est l’</w:t>
       </w:r>
       <w:r>
         <w:t>événement</w:t>
@@ -8557,7 +9426,38 @@
         <w:jc w:val="both"/>
       </w:pPr>
       <w:r>
-        <w:t>On voit également que chaque objet de la classe XF Event à un attribut pointeur sur la machine d’état Interface Xf Behaviour, celui-ci va lui permettre de savoir à qu’elle machine d’état l’objet appartient.</w:t>
+        <w:t>Nous voyons</w:t>
+      </w:r>
+      <w:r>
+        <w:t xml:space="preserve"> également que chaque objet de la classe XF Event </w:t>
+      </w:r>
+      <w:r>
+        <w:t>a</w:t>
+      </w:r>
+      <w:r>
+        <w:t xml:space="preserve"> un attribut pointeur sur la machine d’état Interface </w:t>
+      </w:r>
+      <w:proofErr w:type="spellStart"/>
+      <w:r>
+        <w:t>Xf</w:t>
+      </w:r>
+      <w:proofErr w:type="spellEnd"/>
+      <w:r>
+        <w:t xml:space="preserve"> </w:t>
+      </w:r>
+      <w:proofErr w:type="spellStart"/>
+      <w:r>
+        <w:t>Behaviour</w:t>
+      </w:r>
+      <w:proofErr w:type="spellEnd"/>
+      <w:r>
+        <w:t xml:space="preserve">, celui-ci va lui permettre de savoir à </w:t>
+      </w:r>
+      <w:r>
+        <w:t>quelle</w:t>
+      </w:r>
+      <w:r>
+        <w:t xml:space="preserve"> machine d’état l’objet appartient.</w:t>
       </w:r>
     </w:p>
     <w:p>
@@ -8623,27 +9523,14 @@
                             <w:r>
                               <w:t xml:space="preserve">Figure </w:t>
                             </w:r>
-                            <w:r>
-                              <w:fldChar w:fldCharType="begin"/>
-                            </w:r>
-                            <w:r>
-                              <w:instrText xml:space="preserve"> SEQ Figure \* ARABIC </w:instrText>
-                            </w:r>
-                            <w:r>
-                              <w:fldChar w:fldCharType="separate"/>
-                            </w:r>
-                            <w:r>
-                              <w:rPr>
-                                <w:noProof/>
-                              </w:rPr>
-                              <w:t>9</w:t>
-                            </w:r>
-                            <w:r>
-                              <w:rPr>
-                                <w:noProof/>
-                              </w:rPr>
-                              <w:fldChar w:fldCharType="end"/>
-                            </w:r>
+                            <w:fldSimple w:instr=" SEQ Figure \* ARABIC ">
+                              <w:r>
+                                <w:rPr>
+                                  <w:noProof/>
+                                </w:rPr>
+                                <w:t>9</w:t>
+                              </w:r>
+                            </w:fldSimple>
                             <w:r>
                               <w:t xml:space="preserve"> XF class </w:t>
                             </w:r>
@@ -8681,27 +9568,14 @@
                       <w:r>
                         <w:t xml:space="preserve">Figure </w:t>
                       </w:r>
-                      <w:r>
-                        <w:fldChar w:fldCharType="begin"/>
-                      </w:r>
-                      <w:r>
-                        <w:instrText xml:space="preserve"> SEQ Figure \* ARABIC </w:instrText>
-                      </w:r>
-                      <w:r>
-                        <w:fldChar w:fldCharType="separate"/>
-                      </w:r>
-                      <w:r>
-                        <w:rPr>
-                          <w:noProof/>
-                        </w:rPr>
-                        <w:t>9</w:t>
-                      </w:r>
-                      <w:r>
-                        <w:rPr>
-                          <w:noProof/>
-                        </w:rPr>
-                        <w:fldChar w:fldCharType="end"/>
-                      </w:r>
+                      <w:fldSimple w:instr=" SEQ Figure \* ARABIC ">
+                        <w:r>
+                          <w:rPr>
+                            <w:noProof/>
+                          </w:rPr>
+                          <w:t>9</w:t>
+                        </w:r>
+                      </w:fldSimple>
                       <w:r>
                         <w:t xml:space="preserve"> XF class </w:t>
                       </w:r>
@@ -8778,7 +9652,21 @@
         </w:drawing>
       </w:r>
       <w:r>
-        <w:t>Cette classe va permettre de démarrer notre tâche XF, elle va ainsi initialiser les classe XF Dispatcher et XF timeoumanager.</w:t>
+        <w:t>Cette classe va permettre de démarrer notre tâche XF, elle va ainsi initialiser les classe</w:t>
+      </w:r>
+      <w:r>
+        <w:t>s</w:t>
+      </w:r>
+      <w:r>
+        <w:t xml:space="preserve"> XF Dispatcher et XF </w:t>
+      </w:r>
+      <w:proofErr w:type="spellStart"/>
+      <w:r>
+        <w:t>timeoumanager</w:t>
+      </w:r>
+      <w:proofErr w:type="spellEnd"/>
+      <w:r>
+        <w:t>.</w:t>
       </w:r>
     </w:p>
     <w:p>
@@ -8804,12 +9692,38 @@
     </w:p>
     <w:p>
       <w:r>
-        <w:t xml:space="preserve">Maintenant que nous avons vu comment fonctionne notre XF, il va falloir l’implémenter puis le tester. Pour ce faire nous allons effectuer 5 test afin de vérifier le bon fonctionnement de notre système. </w:t>
+        <w:t>Maintenant que nous avons vu comment fonctionne notre XF, il va falloir l’implémenter puis le tester. Pour ce faire nous allons effectuer 5 test</w:t>
+      </w:r>
+      <w:r>
+        <w:t>s</w:t>
+      </w:r>
+      <w:r>
+        <w:t xml:space="preserve"> afin de vérifier le bon fonctionnement de notre système. </w:t>
       </w:r>
     </w:p>
     <w:p>
       <w:r>
-        <w:t>Tous les tests ont été effectué sur les deux plateforme QT et Stm 32</w:t>
+        <w:t>Tous les tests ont été effectué</w:t>
+      </w:r>
+      <w:r>
+        <w:t>s</w:t>
+      </w:r>
+      <w:r>
+        <w:t xml:space="preserve"> sur les deux plateforme</w:t>
+      </w:r>
+      <w:r>
+        <w:t>s</w:t>
+      </w:r>
+      <w:r>
+        <w:t xml:space="preserve"> QT et </w:t>
+      </w:r>
+      <w:proofErr w:type="spellStart"/>
+      <w:r>
+        <w:t>Stm</w:t>
+      </w:r>
+      <w:proofErr w:type="spellEnd"/>
+      <w:r>
+        <w:t xml:space="preserve"> 32</w:t>
       </w:r>
       <w:r>
         <w:t>.</w:t>
@@ -8827,12 +9741,40 @@
     </w:p>
     <w:p>
       <w:r>
-        <w:t>Ce test à été, pour ma part, le plus long à réaliser, car nous devons implémenter toutes les classes de bases (Dispatcher, TimemoutManager, behaviour).</w:t>
+        <w:t xml:space="preserve">Ce test </w:t>
+      </w:r>
+      <w:r>
+        <w:t>a</w:t>
+      </w:r>
+      <w:r>
+        <w:t xml:space="preserve"> été, pour ma part, le plus long à réaliser, car nous devons implémenter toutes les classes de bases (Dispatcher, </w:t>
+      </w:r>
+      <w:proofErr w:type="spellStart"/>
+      <w:r>
+        <w:t>TimemoutManager</w:t>
+      </w:r>
+      <w:proofErr w:type="spellEnd"/>
+      <w:r>
+        <w:t xml:space="preserve">, </w:t>
+      </w:r>
+      <w:proofErr w:type="spellStart"/>
+      <w:r>
+        <w:t>behaviour</w:t>
+      </w:r>
+      <w:proofErr w:type="spellEnd"/>
+      <w:r>
+        <w:t>).</w:t>
       </w:r>
     </w:p>
     <w:p>
       <w:r>
-        <w:t>Dans ce test nous avons deux machines d’état :</w:t>
+        <w:t>Dans ce test</w:t>
+      </w:r>
+      <w:r>
+        <w:t>,</w:t>
+      </w:r>
+      <w:r>
+        <w:t xml:space="preserve"> nous avons deux machines d’état :</w:t>
       </w:r>
     </w:p>
     <w:p>
@@ -8907,30 +9849,22 @@
                             <w:r>
                               <w:t xml:space="preserve">Figure </w:t>
                             </w:r>
+                            <w:fldSimple w:instr=" SEQ Figure \* ARABIC ">
+                              <w:r>
+                                <w:rPr>
+                                  <w:noProof/>
+                                </w:rPr>
+                                <w:t>10</w:t>
+                              </w:r>
+                            </w:fldSimple>
                             <w:r>
-                              <w:fldChar w:fldCharType="begin"/>
+                              <w:t xml:space="preserve"> Test 1 </w:t>
                             </w:r>
+                            <w:proofErr w:type="spellStart"/>
                             <w:r>
-                              <w:instrText xml:space="preserve"> SEQ Figure \* ARABIC </w:instrText>
+                              <w:t>QTCreator</w:t>
                             </w:r>
-                            <w:r>
-                              <w:fldChar w:fldCharType="separate"/>
-                            </w:r>
-                            <w:r>
-                              <w:rPr>
-                                <w:noProof/>
-                              </w:rPr>
-                              <w:t>10</w:t>
-                            </w:r>
-                            <w:r>
-                              <w:rPr>
-                                <w:noProof/>
-                              </w:rPr>
-                              <w:fldChar w:fldCharType="end"/>
-                            </w:r>
-                            <w:r>
-                              <w:t xml:space="preserve"> Test 1 QTCreator</w:t>
-                            </w:r>
+                            <w:proofErr w:type="spellEnd"/>
                           </w:p>
                         </w:txbxContent>
                       </wps:txbx>
@@ -8962,30 +9896,22 @@
                       <w:r>
                         <w:t xml:space="preserve">Figure </w:t>
                       </w:r>
+                      <w:fldSimple w:instr=" SEQ Figure \* ARABIC ">
+                        <w:r>
+                          <w:rPr>
+                            <w:noProof/>
+                          </w:rPr>
+                          <w:t>10</w:t>
+                        </w:r>
+                      </w:fldSimple>
                       <w:r>
-                        <w:fldChar w:fldCharType="begin"/>
+                        <w:t xml:space="preserve"> Test 1 </w:t>
                       </w:r>
+                      <w:proofErr w:type="spellStart"/>
                       <w:r>
-                        <w:instrText xml:space="preserve"> SEQ Figure \* ARABIC </w:instrText>
+                        <w:t>QTCreator</w:t>
                       </w:r>
-                      <w:r>
-                        <w:fldChar w:fldCharType="separate"/>
-                      </w:r>
-                      <w:r>
-                        <w:rPr>
-                          <w:noProof/>
-                        </w:rPr>
-                        <w:t>10</w:t>
-                      </w:r>
-                      <w:r>
-                        <w:rPr>
-                          <w:noProof/>
-                        </w:rPr>
-                        <w:fldChar w:fldCharType="end"/>
-                      </w:r>
-                      <w:r>
-                        <w:t xml:space="preserve"> Test 1 QTCreator</w:t>
-                      </w:r>
+                      <w:proofErr w:type="spellEnd"/>
                     </w:p>
                   </w:txbxContent>
                 </v:textbox>
@@ -8996,7 +9922,13 @@
         </mc:AlternateContent>
       </w:r>
       <w:r>
-        <w:t>La deuxième va écrire un message echo chaque 500 ms.</w:t>
+        <w:t xml:space="preserve">La deuxième va écrire un message </w:t>
+      </w:r>
+      <w:r>
+        <w:t>E</w:t>
+      </w:r>
+      <w:r>
+        <w:t>cho chaque 500 ms.</w:t>
       </w:r>
     </w:p>
     <w:p>
@@ -9122,27 +10054,14 @@
                             <w:r>
                               <w:t xml:space="preserve">Figure </w:t>
                             </w:r>
-                            <w:r>
-                              <w:fldChar w:fldCharType="begin"/>
-                            </w:r>
-                            <w:r>
-                              <w:instrText xml:space="preserve"> SEQ Figure \* ARABIC </w:instrText>
-                            </w:r>
-                            <w:r>
-                              <w:fldChar w:fldCharType="separate"/>
-                            </w:r>
-                            <w:r>
-                              <w:rPr>
-                                <w:noProof/>
-                              </w:rPr>
-                              <w:t>11</w:t>
-                            </w:r>
-                            <w:r>
-                              <w:rPr>
-                                <w:noProof/>
-                              </w:rPr>
-                              <w:fldChar w:fldCharType="end"/>
-                            </w:r>
+                            <w:fldSimple w:instr=" SEQ Figure \* ARABIC ">
+                              <w:r>
+                                <w:rPr>
+                                  <w:noProof/>
+                                </w:rPr>
+                                <w:t>11</w:t>
+                              </w:r>
+                            </w:fldSimple>
                             <w:r>
                               <w:t xml:space="preserve"> Test 1 STM32</w:t>
                             </w:r>
@@ -9177,27 +10096,14 @@
                       <w:r>
                         <w:t xml:space="preserve">Figure </w:t>
                       </w:r>
-                      <w:r>
-                        <w:fldChar w:fldCharType="begin"/>
-                      </w:r>
-                      <w:r>
-                        <w:instrText xml:space="preserve"> SEQ Figure \* ARABIC </w:instrText>
-                      </w:r>
-                      <w:r>
-                        <w:fldChar w:fldCharType="separate"/>
-                      </w:r>
-                      <w:r>
-                        <w:rPr>
-                          <w:noProof/>
-                        </w:rPr>
-                        <w:t>11</w:t>
-                      </w:r>
-                      <w:r>
-                        <w:rPr>
-                          <w:noProof/>
-                        </w:rPr>
-                        <w:fldChar w:fldCharType="end"/>
-                      </w:r>
+                      <w:fldSimple w:instr=" SEQ Figure \* ARABIC ">
+                        <w:r>
+                          <w:rPr>
+                            <w:noProof/>
+                          </w:rPr>
+                          <w:t>11</w:t>
+                        </w:r>
+                      </w:fldSimple>
                       <w:r>
                         <w:t xml:space="preserve"> Test 1 STM32</w:t>
                       </w:r>
@@ -9328,7 +10234,21 @@
         <w:jc w:val="both"/>
       </w:pPr>
       <w:r>
-        <w:t>Nous constatons sur les deux figures ci-dessus que le temps sur QT est parfait mais que celui sur STM32 n’est pas correcte. Ceci est du au logiciel tracelog qui va prendre du temps pour</w:t>
+        <w:t xml:space="preserve">Nous constatons sur les deux figures ci-dessus que le temps sur QT est parfait mais que celui sur STM32 n’est pas correct. Ceci est </w:t>
+      </w:r>
+      <w:r>
+        <w:t>dû</w:t>
+      </w:r>
+      <w:r>
+        <w:t xml:space="preserve"> au logiciel </w:t>
+      </w:r>
+      <w:proofErr w:type="spellStart"/>
+      <w:r>
+        <w:t>tracelog</w:t>
+      </w:r>
+      <w:proofErr w:type="spellEnd"/>
+      <w:r>
+        <w:t xml:space="preserve"> qui va prendre du temps pour</w:t>
       </w:r>
       <w:r>
         <w:t xml:space="preserve"> écrire</w:t>
@@ -9545,30 +10465,22 @@
                             <w:r>
                               <w:t xml:space="preserve">Figure </w:t>
                             </w:r>
+                            <w:fldSimple w:instr=" SEQ Figure \* ARABIC ">
+                              <w:r>
+                                <w:rPr>
+                                  <w:noProof/>
+                                </w:rPr>
+                                <w:t>12</w:t>
+                              </w:r>
+                            </w:fldSimple>
                             <w:r>
-                              <w:fldChar w:fldCharType="begin"/>
+                              <w:t xml:space="preserve"> Test 2 </w:t>
                             </w:r>
+                            <w:proofErr w:type="spellStart"/>
                             <w:r>
-                              <w:instrText xml:space="preserve"> SEQ Figure \* ARABIC </w:instrText>
+                              <w:t>QTCreator</w:t>
                             </w:r>
-                            <w:r>
-                              <w:fldChar w:fldCharType="separate"/>
-                            </w:r>
-                            <w:r>
-                              <w:rPr>
-                                <w:noProof/>
-                              </w:rPr>
-                              <w:t>12</w:t>
-                            </w:r>
-                            <w:r>
-                              <w:rPr>
-                                <w:noProof/>
-                              </w:rPr>
-                              <w:fldChar w:fldCharType="end"/>
-                            </w:r>
-                            <w:r>
-                              <w:t xml:space="preserve"> Test 2 QTCreator</w:t>
-                            </w:r>
+                            <w:proofErr w:type="spellEnd"/>
                           </w:p>
                         </w:txbxContent>
                       </wps:txbx>
@@ -9600,30 +10512,22 @@
                       <w:r>
                         <w:t xml:space="preserve">Figure </w:t>
                       </w:r>
+                      <w:fldSimple w:instr=" SEQ Figure \* ARABIC ">
+                        <w:r>
+                          <w:rPr>
+                            <w:noProof/>
+                          </w:rPr>
+                          <w:t>12</w:t>
+                        </w:r>
+                      </w:fldSimple>
                       <w:r>
-                        <w:fldChar w:fldCharType="begin"/>
+                        <w:t xml:space="preserve"> Test 2 </w:t>
                       </w:r>
+                      <w:proofErr w:type="spellStart"/>
                       <w:r>
-                        <w:instrText xml:space="preserve"> SEQ Figure \* ARABIC </w:instrText>
+                        <w:t>QTCreator</w:t>
                       </w:r>
-                      <w:r>
-                        <w:fldChar w:fldCharType="separate"/>
-                      </w:r>
-                      <w:r>
-                        <w:rPr>
-                          <w:noProof/>
-                        </w:rPr>
-                        <w:t>12</w:t>
-                      </w:r>
-                      <w:r>
-                        <w:rPr>
-                          <w:noProof/>
-                        </w:rPr>
-                        <w:fldChar w:fldCharType="end"/>
-                      </w:r>
-                      <w:r>
-                        <w:t xml:space="preserve"> Test 2 QTCreator</w:t>
-                      </w:r>
+                      <w:proofErr w:type="spellEnd"/>
                     </w:p>
                   </w:txbxContent>
                 </v:textbox>
@@ -9685,27 +10589,14 @@
                             <w:r>
                               <w:t xml:space="preserve">Figure </w:t>
                             </w:r>
-                            <w:r>
-                              <w:fldChar w:fldCharType="begin"/>
-                            </w:r>
-                            <w:r>
-                              <w:instrText xml:space="preserve"> SEQ Figure \* ARABIC </w:instrText>
-                            </w:r>
-                            <w:r>
-                              <w:fldChar w:fldCharType="separate"/>
-                            </w:r>
-                            <w:r>
-                              <w:rPr>
-                                <w:noProof/>
-                              </w:rPr>
-                              <w:t>13</w:t>
-                            </w:r>
-                            <w:r>
-                              <w:rPr>
-                                <w:noProof/>
-                              </w:rPr>
-                              <w:fldChar w:fldCharType="end"/>
-                            </w:r>
+                            <w:fldSimple w:instr=" SEQ Figure \* ARABIC ">
+                              <w:r>
+                                <w:rPr>
+                                  <w:noProof/>
+                                </w:rPr>
+                                <w:t>13</w:t>
+                              </w:r>
+                            </w:fldSimple>
                             <w:r>
                               <w:t xml:space="preserve"> Test 2 STM32</w:t>
                             </w:r>
@@ -9740,27 +10631,14 @@
                       <w:r>
                         <w:t xml:space="preserve">Figure </w:t>
                       </w:r>
-                      <w:r>
-                        <w:fldChar w:fldCharType="begin"/>
-                      </w:r>
-                      <w:r>
-                        <w:instrText xml:space="preserve"> SEQ Figure \* ARABIC </w:instrText>
-                      </w:r>
-                      <w:r>
-                        <w:fldChar w:fldCharType="separate"/>
-                      </w:r>
-                      <w:r>
-                        <w:rPr>
-                          <w:noProof/>
-                        </w:rPr>
-                        <w:t>13</w:t>
-                      </w:r>
-                      <w:r>
-                        <w:rPr>
-                          <w:noProof/>
-                        </w:rPr>
-                        <w:fldChar w:fldCharType="end"/>
-                      </w:r>
+                      <w:fldSimple w:instr=" SEQ Figure \* ARABIC ">
+                        <w:r>
+                          <w:rPr>
+                            <w:noProof/>
+                          </w:rPr>
+                          <w:t>13</w:t>
+                        </w:r>
+                      </w:fldSimple>
                       <w:r>
                         <w:t xml:space="preserve"> Test 2 STM32</w:t>
                       </w:r>
@@ -9786,7 +10664,20 @@
     </w:p>
     <w:p>
       <w:r>
-        <w:t>Une machine d’état va s’envoyer un événement «evRestart » afin de pouvoir changer d’état (redémarrer la machine d’état).</w:t>
+        <w:t>Une machine d’état va s’envoyer un événement</w:t>
+      </w:r>
+      <w:proofErr w:type="gramStart"/>
+      <w:r>
+        <w:t xml:space="preserve"> «</w:t>
+      </w:r>
+      <w:proofErr w:type="spellStart"/>
+      <w:r>
+        <w:t>evRestart</w:t>
+      </w:r>
+      <w:proofErr w:type="spellEnd"/>
+      <w:proofErr w:type="gramEnd"/>
+      <w:r>
+        <w:t> » afin de pouvoir changer d’état (redémarrer la machine d’état).</w:t>
       </w:r>
     </w:p>
     <w:p>
@@ -9909,27 +10800,14 @@
                             <w:r>
                               <w:t xml:space="preserve">Figure </w:t>
                             </w:r>
-                            <w:r>
-                              <w:fldChar w:fldCharType="begin"/>
-                            </w:r>
-                            <w:r>
-                              <w:instrText xml:space="preserve"> SEQ Figure \* ARABIC </w:instrText>
-                            </w:r>
-                            <w:r>
-                              <w:fldChar w:fldCharType="separate"/>
-                            </w:r>
-                            <w:r>
-                              <w:rPr>
-                                <w:noProof/>
-                              </w:rPr>
-                              <w:t>14</w:t>
-                            </w:r>
-                            <w:r>
-                              <w:rPr>
-                                <w:noProof/>
-                              </w:rPr>
-                              <w:fldChar w:fldCharType="end"/>
-                            </w:r>
+                            <w:fldSimple w:instr=" SEQ Figure \* ARABIC ">
+                              <w:r>
+                                <w:rPr>
+                                  <w:noProof/>
+                                </w:rPr>
+                                <w:t>14</w:t>
+                              </w:r>
+                            </w:fldSimple>
                             <w:r>
                               <w:t xml:space="preserve"> Test 3 STM 32</w:t>
                             </w:r>
@@ -9964,27 +10842,14 @@
                       <w:r>
                         <w:t xml:space="preserve">Figure </w:t>
                       </w:r>
-                      <w:r>
-                        <w:fldChar w:fldCharType="begin"/>
-                      </w:r>
-                      <w:r>
-                        <w:instrText xml:space="preserve"> SEQ Figure \* ARABIC </w:instrText>
-                      </w:r>
-                      <w:r>
-                        <w:fldChar w:fldCharType="separate"/>
-                      </w:r>
-                      <w:r>
-                        <w:rPr>
-                          <w:noProof/>
-                        </w:rPr>
-                        <w:t>14</w:t>
-                      </w:r>
-                      <w:r>
-                        <w:rPr>
-                          <w:noProof/>
-                        </w:rPr>
-                        <w:fldChar w:fldCharType="end"/>
-                      </w:r>
+                      <w:fldSimple w:instr=" SEQ Figure \* ARABIC ">
+                        <w:r>
+                          <w:rPr>
+                            <w:noProof/>
+                          </w:rPr>
+                          <w:t>14</w:t>
+                        </w:r>
+                      </w:fldSimple>
                       <w:r>
                         <w:t xml:space="preserve"> Test 3 STM 32</w:t>
                       </w:r>
@@ -10124,30 +10989,22 @@
                             <w:r>
                               <w:t xml:space="preserve">Figure </w:t>
                             </w:r>
+                            <w:fldSimple w:instr=" SEQ Figure \* ARABIC ">
+                              <w:r>
+                                <w:rPr>
+                                  <w:noProof/>
+                                </w:rPr>
+                                <w:t>15</w:t>
+                              </w:r>
+                            </w:fldSimple>
                             <w:r>
-                              <w:fldChar w:fldCharType="begin"/>
+                              <w:t xml:space="preserve"> Test 3 </w:t>
                             </w:r>
+                            <w:proofErr w:type="spellStart"/>
                             <w:r>
-                              <w:instrText xml:space="preserve"> SEQ Figure \* ARABIC </w:instrText>
+                              <w:t>QTCreator</w:t>
                             </w:r>
-                            <w:r>
-                              <w:fldChar w:fldCharType="separate"/>
-                            </w:r>
-                            <w:r>
-                              <w:rPr>
-                                <w:noProof/>
-                              </w:rPr>
-                              <w:t>15</w:t>
-                            </w:r>
-                            <w:r>
-                              <w:rPr>
-                                <w:noProof/>
-                              </w:rPr>
-                              <w:fldChar w:fldCharType="end"/>
-                            </w:r>
-                            <w:r>
-                              <w:t xml:space="preserve"> Test 3 QTCreator</w:t>
-                            </w:r>
+                            <w:proofErr w:type="spellEnd"/>
                           </w:p>
                         </w:txbxContent>
                       </wps:txbx>
@@ -10179,30 +11036,22 @@
                       <w:r>
                         <w:t xml:space="preserve">Figure </w:t>
                       </w:r>
+                      <w:fldSimple w:instr=" SEQ Figure \* ARABIC ">
+                        <w:r>
+                          <w:rPr>
+                            <w:noProof/>
+                          </w:rPr>
+                          <w:t>15</w:t>
+                        </w:r>
+                      </w:fldSimple>
                       <w:r>
-                        <w:fldChar w:fldCharType="begin"/>
+                        <w:t xml:space="preserve"> Test 3 </w:t>
                       </w:r>
+                      <w:proofErr w:type="spellStart"/>
                       <w:r>
-                        <w:instrText xml:space="preserve"> SEQ Figure \* ARABIC </w:instrText>
+                        <w:t>QTCreator</w:t>
                       </w:r>
-                      <w:r>
-                        <w:fldChar w:fldCharType="separate"/>
-                      </w:r>
-                      <w:r>
-                        <w:rPr>
-                          <w:noProof/>
-                        </w:rPr>
-                        <w:t>15</w:t>
-                      </w:r>
-                      <w:r>
-                        <w:rPr>
-                          <w:noProof/>
-                        </w:rPr>
-                        <w:fldChar w:fldCharType="end"/>
-                      </w:r>
-                      <w:r>
-                        <w:t xml:space="preserve"> Test 3 QTCreator</w:t>
-                      </w:r>
+                      <w:proofErr w:type="spellEnd"/>
                     </w:p>
                   </w:txbxContent>
                 </v:textbox>
@@ -10298,7 +11147,26 @@
         </w:drawing>
       </w:r>
       <w:r>
-        <w:t>Dans ce test il a fallu implémenter la méthode unscheduleTimeout() afin de pouvoir supprimer des timeout de la liste des XF Timeout.</w:t>
+        <w:t xml:space="preserve">Dans ce test il a fallu implémenter la méthode </w:t>
+      </w:r>
+      <w:proofErr w:type="spellStart"/>
+      <w:proofErr w:type="gramStart"/>
+      <w:r>
+        <w:t>unscheduleTimeout</w:t>
+      </w:r>
+      <w:proofErr w:type="spellEnd"/>
+      <w:r>
+        <w:t>(</w:t>
+      </w:r>
+      <w:proofErr w:type="gramEnd"/>
+      <w:r>
+        <w:t>) afin de pouvoir supprimer des timeout</w:t>
+      </w:r>
+      <w:r>
+        <w:t>s</w:t>
+      </w:r>
+      <w:r>
+        <w:t xml:space="preserve"> de la liste des XF Timeout.</w:t>
       </w:r>
     </w:p>
     <w:p>
@@ -10431,27 +11299,14 @@
                             <w:r>
                               <w:t xml:space="preserve">Figure </w:t>
                             </w:r>
-                            <w:r>
-                              <w:fldChar w:fldCharType="begin"/>
-                            </w:r>
-                            <w:r>
-                              <w:instrText xml:space="preserve"> SEQ Figure \* ARABIC </w:instrText>
-                            </w:r>
-                            <w:r>
-                              <w:fldChar w:fldCharType="separate"/>
-                            </w:r>
-                            <w:r>
-                              <w:rPr>
-                                <w:noProof/>
-                              </w:rPr>
-                              <w:t>16</w:t>
-                            </w:r>
-                            <w:r>
-                              <w:rPr>
-                                <w:noProof/>
-                              </w:rPr>
-                              <w:fldChar w:fldCharType="end"/>
-                            </w:r>
+                            <w:fldSimple w:instr=" SEQ Figure \* ARABIC ">
+                              <w:r>
+                                <w:rPr>
+                                  <w:noProof/>
+                                </w:rPr>
+                                <w:t>16</w:t>
+                              </w:r>
+                            </w:fldSimple>
                             <w:r>
                               <w:t xml:space="preserve"> test 4 STM32</w:t>
                             </w:r>
@@ -10486,27 +11341,14 @@
                       <w:r>
                         <w:t xml:space="preserve">Figure </w:t>
                       </w:r>
-                      <w:r>
-                        <w:fldChar w:fldCharType="begin"/>
-                      </w:r>
-                      <w:r>
-                        <w:instrText xml:space="preserve"> SEQ Figure \* ARABIC </w:instrText>
-                      </w:r>
-                      <w:r>
-                        <w:fldChar w:fldCharType="separate"/>
-                      </w:r>
-                      <w:r>
-                        <w:rPr>
-                          <w:noProof/>
-                        </w:rPr>
-                        <w:t>16</w:t>
-                      </w:r>
-                      <w:r>
-                        <w:rPr>
-                          <w:noProof/>
-                        </w:rPr>
-                        <w:fldChar w:fldCharType="end"/>
-                      </w:r>
+                      <w:fldSimple w:instr=" SEQ Figure \* ARABIC ">
+                        <w:r>
+                          <w:rPr>
+                            <w:noProof/>
+                          </w:rPr>
+                          <w:t>16</w:t>
+                        </w:r>
+                      </w:fldSimple>
                       <w:r>
                         <w:t xml:space="preserve"> test 4 STM32</w:t>
                       </w:r>
@@ -10573,30 +11415,22 @@
                             <w:r>
                               <w:t xml:space="preserve">Figure </w:t>
                             </w:r>
+                            <w:fldSimple w:instr=" SEQ Figure \* ARABIC ">
+                              <w:r>
+                                <w:rPr>
+                                  <w:noProof/>
+                                </w:rPr>
+                                <w:t>17</w:t>
+                              </w:r>
+                            </w:fldSimple>
                             <w:r>
-                              <w:fldChar w:fldCharType="begin"/>
+                              <w:t xml:space="preserve"> Test 4 </w:t>
                             </w:r>
+                            <w:proofErr w:type="spellStart"/>
                             <w:r>
-                              <w:instrText xml:space="preserve"> SEQ Figure \* ARABIC </w:instrText>
+                              <w:t>QTCreator</w:t>
                             </w:r>
-                            <w:r>
-                              <w:fldChar w:fldCharType="separate"/>
-                            </w:r>
-                            <w:r>
-                              <w:rPr>
-                                <w:noProof/>
-                              </w:rPr>
-                              <w:t>17</w:t>
-                            </w:r>
-                            <w:r>
-                              <w:rPr>
-                                <w:noProof/>
-                              </w:rPr>
-                              <w:fldChar w:fldCharType="end"/>
-                            </w:r>
-                            <w:r>
-                              <w:t xml:space="preserve"> Test 4 QTCreator</w:t>
-                            </w:r>
+                            <w:proofErr w:type="spellEnd"/>
                           </w:p>
                         </w:txbxContent>
                       </wps:txbx>
@@ -10628,30 +11462,22 @@
                       <w:r>
                         <w:t xml:space="preserve">Figure </w:t>
                       </w:r>
+                      <w:fldSimple w:instr=" SEQ Figure \* ARABIC ">
+                        <w:r>
+                          <w:rPr>
+                            <w:noProof/>
+                          </w:rPr>
+                          <w:t>17</w:t>
+                        </w:r>
+                      </w:fldSimple>
                       <w:r>
-                        <w:fldChar w:fldCharType="begin"/>
+                        <w:t xml:space="preserve"> Test 4 </w:t>
                       </w:r>
+                      <w:proofErr w:type="spellStart"/>
                       <w:r>
-                        <w:instrText xml:space="preserve"> SEQ Figure \* ARABIC </w:instrText>
+                        <w:t>QTCreator</w:t>
                       </w:r>
-                      <w:r>
-                        <w:fldChar w:fldCharType="separate"/>
-                      </w:r>
-                      <w:r>
-                        <w:rPr>
-                          <w:noProof/>
-                        </w:rPr>
-                        <w:t>17</w:t>
-                      </w:r>
-                      <w:r>
-                        <w:rPr>
-                          <w:noProof/>
-                        </w:rPr>
-                        <w:fldChar w:fldCharType="end"/>
-                      </w:r>
-                      <w:r>
-                        <w:t xml:space="preserve"> Test 4 QTCreator</w:t>
-                      </w:r>
+                      <w:proofErr w:type="spellEnd"/>
                     </w:p>
                   </w:txbxContent>
                 </v:textbox>
@@ -10677,13 +11503,51 @@
         <w:jc w:val="both"/>
       </w:pPr>
       <w:r>
-        <w:t xml:space="preserve">Ce test va permettre de vérifier si nous événement timer sont traiter correctement et dans le bon ordre. Ce test va générer plusieurs évènements en même temps. Le but est de voir si </w:t>
-      </w:r>
-      <w:r>
-        <w:t>ces évènements</w:t>
-      </w:r>
-      <w:r>
-        <w:t xml:space="preserve"> sont ajouté dans le bon ordre dans la liste.</w:t>
+        <w:t>Ce test va permettre de vérifier si nos événement</w:t>
+      </w:r>
+      <w:r>
+        <w:t>s</w:t>
+      </w:r>
+      <w:r>
+        <w:t xml:space="preserve"> </w:t>
+      </w:r>
+      <w:proofErr w:type="spellStart"/>
+      <w:r>
+        <w:t>timer</w:t>
+      </w:r>
+      <w:proofErr w:type="spellEnd"/>
+      <w:r>
+        <w:t xml:space="preserve"> sont trait</w:t>
+      </w:r>
+      <w:r>
+        <w:t>és</w:t>
+      </w:r>
+      <w:r>
+        <w:t xml:space="preserve"> correctement et dans le bon ordre. Ce test va générer plusieurs </w:t>
+      </w:r>
+      <w:r>
+        <w:t>événement</w:t>
+      </w:r>
+      <w:r>
+        <w:t xml:space="preserve">s en même temps. Le but est de voir si </w:t>
+      </w:r>
+      <w:r>
+        <w:t xml:space="preserve">ces </w:t>
+      </w:r>
+      <w:r>
+        <w:t>événement</w:t>
+      </w:r>
+      <w:r>
+        <w:t>s</w:t>
+      </w:r>
+      <w:r>
+        <w:t xml:space="preserve"> sont ajouté</w:t>
+      </w:r>
+      <w:r>
+        <w:t>s</w:t>
+      </w:r>
+      <w:r>
+        <w:t xml:space="preserve"> dans le bon ordre dans la liste.</w:t>
       </w:r>
     </w:p>
     <w:p>
@@ -10739,27 +11603,14 @@
                             <w:r>
                               <w:t xml:space="preserve">Figure </w:t>
                             </w:r>
-                            <w:r>
-                              <w:fldChar w:fldCharType="begin"/>
-                            </w:r>
-                            <w:r>
-                              <w:instrText xml:space="preserve"> SEQ Figure \* ARABIC </w:instrText>
-                            </w:r>
-                            <w:r>
-                              <w:fldChar w:fldCharType="separate"/>
-                            </w:r>
-                            <w:r>
-                              <w:rPr>
-                                <w:noProof/>
-                              </w:rPr>
-                              <w:t>18</w:t>
-                            </w:r>
-                            <w:r>
-                              <w:rPr>
-                                <w:noProof/>
-                              </w:rPr>
-                              <w:fldChar w:fldCharType="end"/>
-                            </w:r>
+                            <w:fldSimple w:instr=" SEQ Figure \* ARABIC ">
+                              <w:r>
+                                <w:rPr>
+                                  <w:noProof/>
+                                </w:rPr>
+                                <w:t>18</w:t>
+                              </w:r>
+                            </w:fldSimple>
                             <w:r>
                               <w:t xml:space="preserve"> Test 5 STM32</w:t>
                             </w:r>
@@ -10794,27 +11645,14 @@
                       <w:r>
                         <w:t xml:space="preserve">Figure </w:t>
                       </w:r>
-                      <w:r>
-                        <w:fldChar w:fldCharType="begin"/>
-                      </w:r>
-                      <w:r>
-                        <w:instrText xml:space="preserve"> SEQ Figure \* ARABIC </w:instrText>
-                      </w:r>
-                      <w:r>
-                        <w:fldChar w:fldCharType="separate"/>
-                      </w:r>
-                      <w:r>
-                        <w:rPr>
-                          <w:noProof/>
-                        </w:rPr>
-                        <w:t>18</w:t>
-                      </w:r>
-                      <w:r>
-                        <w:rPr>
-                          <w:noProof/>
-                        </w:rPr>
-                        <w:fldChar w:fldCharType="end"/>
-                      </w:r>
+                      <w:fldSimple w:instr=" SEQ Figure \* ARABIC ">
+                        <w:r>
+                          <w:rPr>
+                            <w:noProof/>
+                          </w:rPr>
+                          <w:t>18</w:t>
+                        </w:r>
+                      </w:fldSimple>
                       <w:r>
                         <w:t xml:space="preserve"> Test 5 STM32</w:t>
                       </w:r>
@@ -10946,30 +11784,22 @@
                             <w:r>
                               <w:t xml:space="preserve">Figure </w:t>
                             </w:r>
+                            <w:fldSimple w:instr=" SEQ Figure \* ARABIC ">
+                              <w:r>
+                                <w:rPr>
+                                  <w:noProof/>
+                                </w:rPr>
+                                <w:t>19</w:t>
+                              </w:r>
+                            </w:fldSimple>
                             <w:r>
-                              <w:fldChar w:fldCharType="begin"/>
+                              <w:t xml:space="preserve"> Test 5 </w:t>
                             </w:r>
+                            <w:proofErr w:type="spellStart"/>
                             <w:r>
-                              <w:instrText xml:space="preserve"> SEQ Figure \* ARABIC </w:instrText>
+                              <w:t>QTCreator</w:t>
                             </w:r>
-                            <w:r>
-                              <w:fldChar w:fldCharType="separate"/>
-                            </w:r>
-                            <w:r>
-                              <w:rPr>
-                                <w:noProof/>
-                              </w:rPr>
-                              <w:t>19</w:t>
-                            </w:r>
-                            <w:r>
-                              <w:rPr>
-                                <w:noProof/>
-                              </w:rPr>
-                              <w:fldChar w:fldCharType="end"/>
-                            </w:r>
-                            <w:r>
-                              <w:t xml:space="preserve"> Test 5 QTCreator</w:t>
-                            </w:r>
+                            <w:proofErr w:type="spellEnd"/>
                           </w:p>
                         </w:txbxContent>
                       </wps:txbx>
@@ -11001,30 +11831,22 @@
                       <w:r>
                         <w:t xml:space="preserve">Figure </w:t>
                       </w:r>
+                      <w:fldSimple w:instr=" SEQ Figure \* ARABIC ">
+                        <w:r>
+                          <w:rPr>
+                            <w:noProof/>
+                          </w:rPr>
+                          <w:t>19</w:t>
+                        </w:r>
+                      </w:fldSimple>
                       <w:r>
-                        <w:fldChar w:fldCharType="begin"/>
+                        <w:t xml:space="preserve"> Test 5 </w:t>
                       </w:r>
+                      <w:proofErr w:type="spellStart"/>
                       <w:r>
-                        <w:instrText xml:space="preserve"> SEQ Figure \* ARABIC </w:instrText>
+                        <w:t>QTCreator</w:t>
                       </w:r>
-                      <w:r>
-                        <w:fldChar w:fldCharType="separate"/>
-                      </w:r>
-                      <w:r>
-                        <w:rPr>
-                          <w:noProof/>
-                        </w:rPr>
-                        <w:t>19</w:t>
-                      </w:r>
-                      <w:r>
-                        <w:rPr>
-                          <w:noProof/>
-                        </w:rPr>
-                        <w:fldChar w:fldCharType="end"/>
-                      </w:r>
-                      <w:r>
-                        <w:t xml:space="preserve"> Test 5 QTCreator</w:t>
-                      </w:r>
+                      <w:proofErr w:type="spellEnd"/>
                     </w:p>
                   </w:txbxContent>
                 </v:textbox>
@@ -11136,10 +11958,24 @@
     </w:p>
     <w:p>
       <w:r>
-        <w:t>Tous les tests sont fonctionnels sur les deux plateformes (QTCreator et STM32)</w:t>
-      </w:r>
-      <w:r>
-        <w:t xml:space="preserve">, ce qui nous montre que le XF a bien était implémenté et </w:t>
+        <w:t>Tous les tests sont fonctionnels sur les deux plateformes (</w:t>
+      </w:r>
+      <w:proofErr w:type="spellStart"/>
+      <w:r>
+        <w:t>QTCreator</w:t>
+      </w:r>
+      <w:proofErr w:type="spellEnd"/>
+      <w:r>
+        <w:t xml:space="preserve"> et STM32)</w:t>
+      </w:r>
+      <w:r>
+        <w:t>, ce qui nous montre que le XF a bien ét</w:t>
+      </w:r>
+      <w:r>
+        <w:t>é</w:t>
+      </w:r>
+      <w:r>
+        <w:t xml:space="preserve"> implémenté et </w:t>
       </w:r>
       <w:r>
         <w:t>est portable d’une plateforme à une autre</w:t>
@@ -11171,7 +12007,37 @@
         <w:jc w:val="both"/>
       </w:pPr>
       <w:r>
-        <w:t>Il m’a été compliqué au début de bien comprendre le diagramme de classe. Une fois cette étape passé tout s’est dérouler assez fluidement. Une fois le premier test réussi avec l’algorithme de trie optimisé, les modifications à effectué pour réussir les autres tests était relativement simple et m’ont pris que peu de temps.</w:t>
+        <w:t xml:space="preserve">Il m’a été compliqué au début de bien comprendre le diagramme de classe. Une fois cette étape passé tout s’est dérouler </w:t>
+      </w:r>
+      <w:r>
+        <w:t>de manière assez fluide</w:t>
+      </w:r>
+      <w:r>
+        <w:t>. Une fois le premier test réussi avec l’algorithme de tri optimisé, les modifications à effectu</w:t>
+      </w:r>
+      <w:r>
+        <w:t>er</w:t>
+      </w:r>
+      <w:r>
+        <w:t xml:space="preserve"> pour réussir les autres tests étai</w:t>
+      </w:r>
+      <w:r>
+        <w:t>ent</w:t>
+      </w:r>
+      <w:r>
+        <w:t xml:space="preserve"> relativement simple</w:t>
+      </w:r>
+      <w:r>
+        <w:t>s</w:t>
+      </w:r>
+      <w:r>
+        <w:t xml:space="preserve"> et </w:t>
+      </w:r>
+      <w:r>
+        <w:t xml:space="preserve">ne </w:t>
+      </w:r>
+      <w:r>
+        <w:t>m’ont pris que peu de temps.</w:t>
       </w:r>
     </w:p>
     <w:p>
@@ -11185,10 +12051,28 @@
         <w:t>plateforme</w:t>
       </w:r>
       <w:r>
-        <w:t xml:space="preserve"> QT avant de passé sur la plateforme STM32, ceci m’a demandé un peu d’adaptation car comme expliqué en introduction l</w:t>
-      </w:r>
-      <w:r>
-        <w:t>a partie port du XF était à réimplémenté car nous changions de plateforme.</w:t>
+        <w:t xml:space="preserve"> QT avant de pass</w:t>
+      </w:r>
+      <w:r>
+        <w:t>er</w:t>
+      </w:r>
+      <w:r>
+        <w:t xml:space="preserve"> sur la plateforme STM32, ceci m’a demandé un peu d’adaptation car comme expliqué en introduction</w:t>
+      </w:r>
+      <w:r>
+        <w:t>,</w:t>
+      </w:r>
+      <w:r>
+        <w:t xml:space="preserve"> l</w:t>
+      </w:r>
+      <w:r>
+        <w:t>a partie port du XF était à réimplément</w:t>
+      </w:r>
+      <w:r>
+        <w:t>er</w:t>
+      </w:r>
+      <w:r>
+        <w:t xml:space="preserve"> car nous changions de plateforme.</w:t>
       </w:r>
     </w:p>
     <w:p>
@@ -11196,7 +12080,41 @@
         <w:jc w:val="both"/>
       </w:pPr>
       <w:r>
-        <w:t>En ce qui concerne l’imprécision du temps sur les affichages tracelog du STM32, j’ai tout d’abord cru qu’il s’agissait d’une erreur de programmation de ma part. Après en avoir parlé avec mes camarades et les professeurs, nous avons remarqué que le problème était nouveau et relativement répondu dans la classe. Ce qui nous a permis de déduire que ceci est du au temps d’écriture des messages par tracelog.</w:t>
+        <w:t xml:space="preserve">En ce qui concerne l’imprécision du temps sur les affichages </w:t>
+      </w:r>
+      <w:proofErr w:type="spellStart"/>
+      <w:r>
+        <w:t>tracelog</w:t>
+      </w:r>
+      <w:proofErr w:type="spellEnd"/>
+      <w:r>
+        <w:t xml:space="preserve"> du STM32, j’ai tout d’abord cru qu’il s’agissait d’une erreur de programmation de ma part. Après en avoir parlé avec mes camarades et les professeurs, nous avons remarqué que le problème était nouveau et relativement rép</w:t>
+      </w:r>
+      <w:r>
+        <w:t>a</w:t>
+      </w:r>
+      <w:r>
+        <w:t>ndu dans la classe</w:t>
+      </w:r>
+      <w:r>
+        <w:t>, c</w:t>
+      </w:r>
+      <w:r>
+        <w:t xml:space="preserve">e qui nous a permis de déduire que ceci est </w:t>
+      </w:r>
+      <w:r>
+        <w:t>dû</w:t>
+      </w:r>
+      <w:r>
+        <w:t xml:space="preserve"> au temps d’écriture des messages par </w:t>
+      </w:r>
+      <w:proofErr w:type="spellStart"/>
+      <w:r>
+        <w:t>tracelog</w:t>
+      </w:r>
+      <w:proofErr w:type="spellEnd"/>
+      <w:r>
+        <w:t>.</w:t>
       </w:r>
     </w:p>
     <w:p>
@@ -11210,8 +12128,13 @@
       <w:bookmarkEnd w:id="22"/>
     </w:p>
     <w:p>
-      <w:r>
-        <w:t>Réchy, le 03.11.2021</w:t>
+      <w:proofErr w:type="spellStart"/>
+      <w:r>
+        <w:t>Réchy</w:t>
+      </w:r>
+      <w:proofErr w:type="spellEnd"/>
+      <w:r>
+        <w:t>, le 03.11.2021</w:t>
       </w:r>
       <w:r>
         <w:tab/>
@@ -11356,27 +12279,14 @@
                             <w:r>
                               <w:t xml:space="preserve">Figure </w:t>
                             </w:r>
-                            <w:r>
-                              <w:fldChar w:fldCharType="begin"/>
-                            </w:r>
-                            <w:r>
-                              <w:instrText xml:space="preserve"> SEQ Figure \* ARABIC </w:instrText>
-                            </w:r>
-                            <w:r>
-                              <w:fldChar w:fldCharType="separate"/>
-                            </w:r>
-                            <w:r>
-                              <w:rPr>
-                                <w:noProof/>
-                              </w:rPr>
-                              <w:t>20</w:t>
-                            </w:r>
-                            <w:r>
-                              <w:rPr>
-                                <w:noProof/>
-                              </w:rPr>
-                              <w:fldChar w:fldCharType="end"/>
-                            </w:r>
+                            <w:fldSimple w:instr=" SEQ Figure \* ARABIC ">
+                              <w:r>
+                                <w:rPr>
+                                  <w:noProof/>
+                                </w:rPr>
+                                <w:t>20</w:t>
+                              </w:r>
+                            </w:fldSimple>
                             <w:r>
                               <w:t xml:space="preserve"> Annexe</w:t>
                             </w:r>
@@ -11417,27 +12327,14 @@
                       <w:r>
                         <w:t xml:space="preserve">Figure </w:t>
                       </w:r>
-                      <w:r>
-                        <w:fldChar w:fldCharType="begin"/>
-                      </w:r>
-                      <w:r>
-                        <w:instrText xml:space="preserve"> SEQ Figure \* ARABIC </w:instrText>
-                      </w:r>
-                      <w:r>
-                        <w:fldChar w:fldCharType="separate"/>
-                      </w:r>
-                      <w:r>
-                        <w:rPr>
-                          <w:noProof/>
-                        </w:rPr>
-                        <w:t>20</w:t>
-                      </w:r>
-                      <w:r>
-                        <w:rPr>
-                          <w:noProof/>
-                        </w:rPr>
-                        <w:fldChar w:fldCharType="end"/>
-                      </w:r>
+                      <w:fldSimple w:instr=" SEQ Figure \* ARABIC ">
+                        <w:r>
+                          <w:rPr>
+                            <w:noProof/>
+                          </w:rPr>
+                          <w:t>20</w:t>
+                        </w:r>
+                      </w:fldSimple>
                       <w:r>
                         <w:t xml:space="preserve"> Annexe</w:t>
                       </w:r>
@@ -11585,27 +12482,14 @@
                             <w:r>
                               <w:t xml:space="preserve">Figure </w:t>
                             </w:r>
-                            <w:r>
-                              <w:fldChar w:fldCharType="begin"/>
-                            </w:r>
-                            <w:r>
-                              <w:instrText xml:space="preserve"> SEQ Figure \* ARABIC </w:instrText>
-                            </w:r>
-                            <w:r>
-                              <w:fldChar w:fldCharType="separate"/>
-                            </w:r>
-                            <w:r>
-                              <w:rPr>
-                                <w:noProof/>
-                              </w:rPr>
-                              <w:t>21</w:t>
-                            </w:r>
-                            <w:r>
-                              <w:rPr>
-                                <w:noProof/>
-                              </w:rPr>
-                              <w:fldChar w:fldCharType="end"/>
-                            </w:r>
+                            <w:fldSimple w:instr=" SEQ Figure \* ARABIC ">
+                              <w:r>
+                                <w:rPr>
+                                  <w:noProof/>
+                                </w:rPr>
+                                <w:t>21</w:t>
+                              </w:r>
+                            </w:fldSimple>
                             <w:r>
                               <w:t xml:space="preserve"> Annexe 2 XF Class Diagram</w:t>
                             </w:r>
@@ -11640,27 +12524,14 @@
                       <w:r>
                         <w:t xml:space="preserve">Figure </w:t>
                       </w:r>
-                      <w:r>
-                        <w:fldChar w:fldCharType="begin"/>
-                      </w:r>
-                      <w:r>
-                        <w:instrText xml:space="preserve"> SEQ Figure \* ARABIC </w:instrText>
-                      </w:r>
-                      <w:r>
-                        <w:fldChar w:fldCharType="separate"/>
-                      </w:r>
-                      <w:r>
-                        <w:rPr>
-                          <w:noProof/>
-                        </w:rPr>
-                        <w:t>21</w:t>
-                      </w:r>
-                      <w:r>
-                        <w:rPr>
-                          <w:noProof/>
-                        </w:rPr>
-                        <w:fldChar w:fldCharType="end"/>
-                      </w:r>
+                      <w:fldSimple w:instr=" SEQ Figure \* ARABIC ">
+                        <w:r>
+                          <w:rPr>
+                            <w:noProof/>
+                          </w:rPr>
+                          <w:t>21</w:t>
+                        </w:r>
+                      </w:fldSimple>
                       <w:r>
                         <w:t xml:space="preserve"> Annexe 2 XF Class Diagram</w:t>
                       </w:r>
@@ -11801,29 +12672,29 @@
                             <w:r>
                               <w:t xml:space="preserve">Figure </w:t>
                             </w:r>
+                            <w:fldSimple w:instr=" SEQ Figure \* ARABIC ">
+                              <w:r>
+                                <w:rPr>
+                                  <w:noProof/>
+                                </w:rPr>
+                                <w:t>22</w:t>
+                              </w:r>
+                            </w:fldSimple>
                             <w:r>
-                              <w:fldChar w:fldCharType="begin"/>
+                              <w:t xml:space="preserve"> Annexe 3 Algorithme </w:t>
                             </w:r>
+                            <w:proofErr w:type="spellStart"/>
+                            <w:proofErr w:type="gramStart"/>
                             <w:r>
-                              <w:instrText xml:space="preserve"> SEQ Figure \* ARABIC </w:instrText>
+                              <w:t>ScheduleTimeout</w:t>
                             </w:r>
+                            <w:proofErr w:type="spellEnd"/>
                             <w:r>
-                              <w:fldChar w:fldCharType="separate"/>
+                              <w:t>(</w:t>
                             </w:r>
+                            <w:proofErr w:type="gramEnd"/>
                             <w:r>
-                              <w:rPr>
-                                <w:noProof/>
-                              </w:rPr>
-                              <w:t>22</w:t>
-                            </w:r>
-                            <w:r>
-                              <w:rPr>
-                                <w:noProof/>
-                              </w:rPr>
-                              <w:fldChar w:fldCharType="end"/>
-                            </w:r>
-                            <w:r>
-                              <w:t xml:space="preserve"> Annexe 3 Algorithme ScheduleTimeout()</w:t>
+                              <w:t>)</w:t>
                             </w:r>
                           </w:p>
                         </w:txbxContent>
@@ -11862,29 +12733,29 @@
                       <w:r>
                         <w:t xml:space="preserve">Figure </w:t>
                       </w:r>
+                      <w:fldSimple w:instr=" SEQ Figure \* ARABIC ">
+                        <w:r>
+                          <w:rPr>
+                            <w:noProof/>
+                          </w:rPr>
+                          <w:t>22</w:t>
+                        </w:r>
+                      </w:fldSimple>
                       <w:r>
-                        <w:fldChar w:fldCharType="begin"/>
+                        <w:t xml:space="preserve"> Annexe 3 Algorithme </w:t>
                       </w:r>
+                      <w:proofErr w:type="spellStart"/>
+                      <w:proofErr w:type="gramStart"/>
                       <w:r>
-                        <w:instrText xml:space="preserve"> SEQ Figure \* ARABIC </w:instrText>
+                        <w:t>ScheduleTimeout</w:t>
                       </w:r>
+                      <w:proofErr w:type="spellEnd"/>
                       <w:r>
-                        <w:fldChar w:fldCharType="separate"/>
+                        <w:t>(</w:t>
                       </w:r>
+                      <w:proofErr w:type="gramEnd"/>
                       <w:r>
-                        <w:rPr>
-                          <w:noProof/>
-                        </w:rPr>
-                        <w:t>22</w:t>
-                      </w:r>
-                      <w:r>
-                        <w:rPr>
-                          <w:noProof/>
-                        </w:rPr>
-                        <w:fldChar w:fldCharType="end"/>
-                      </w:r>
-                      <w:r>
-                        <w:t xml:space="preserve"> Annexe 3 Algorithme ScheduleTimeout()</w:t>
+                        <w:t>)</w:t>
                       </w:r>
                     </w:p>
                   </w:txbxContent>
@@ -11955,10 +12826,20 @@
           </wp:anchor>
         </w:drawing>
       </w:r>
-      <w:r>
-        <w:t>ScheduleTimeout Method Algorithm</w:t>
+      <w:proofErr w:type="spellStart"/>
+      <w:r>
+        <w:t>ScheduleTimeout</w:t>
+      </w:r>
+      <w:proofErr w:type="spellEnd"/>
+      <w:r>
+        <w:t xml:space="preserve"> Method </w:t>
+      </w:r>
+      <w:proofErr w:type="spellStart"/>
+      <w:r>
+        <w:t>Algorithm</w:t>
       </w:r>
       <w:bookmarkEnd w:id="26"/>
+      <w:proofErr w:type="spellEnd"/>
     </w:p>
     <w:p/>
     <w:sectPr>

</xml_diff>